<commit_message>
pending planning section and final review
</commit_message>
<xml_diff>
--- a/Research proposal.docx
+++ b/Research proposal.docx
@@ -680,7 +680,7 @@
           <w:r>
             <w:fldChar w:fldCharType="separate"/>
           </w:r>
-          <w:hyperlink w:anchor="_Toc417829412" w:history="1">
+          <w:hyperlink w:anchor="_Toc417889523" w:history="1">
             <w:r>
               <w:rPr>
                 <w:rStyle w:val="Hyperlink"/>
@@ -707,7 +707,7 @@
                 <w:noProof/>
                 <w:webHidden/>
               </w:rPr>
-              <w:instrText xml:space="preserve"> PAGEREF _Toc417829412 \h </w:instrText>
+              <w:instrText xml:space="preserve"> PAGEREF _Toc417889523 \h </w:instrText>
             </w:r>
             <w:r>
               <w:rPr>
@@ -751,7 +751,7 @@
               <w:lang w:eastAsia="en-ZA"/>
             </w:rPr>
           </w:pPr>
-          <w:hyperlink w:anchor="_Toc417829413" w:history="1">
+          <w:hyperlink w:anchor="_Toc417889524" w:history="1">
             <w:r>
               <w:rPr>
                 <w:rStyle w:val="Hyperlink"/>
@@ -778,7 +778,7 @@
                 <w:noProof/>
                 <w:webHidden/>
               </w:rPr>
-              <w:instrText xml:space="preserve"> PAGEREF _Toc417829413 \h </w:instrText>
+              <w:instrText xml:space="preserve"> PAGEREF _Toc417889524 \h </w:instrText>
             </w:r>
             <w:r>
               <w:rPr>
@@ -822,7 +822,7 @@
               <w:lang w:eastAsia="en-ZA"/>
             </w:rPr>
           </w:pPr>
-          <w:hyperlink w:anchor="_Toc417829414" w:history="1">
+          <w:hyperlink w:anchor="_Toc417889525" w:history="1">
             <w:r>
               <w:rPr>
                 <w:rStyle w:val="Hyperlink"/>
@@ -849,7 +849,7 @@
                 <w:noProof/>
                 <w:webHidden/>
               </w:rPr>
-              <w:instrText xml:space="preserve"> PAGEREF _Toc417829414 \h </w:instrText>
+              <w:instrText xml:space="preserve"> PAGEREF _Toc417889525 \h </w:instrText>
             </w:r>
             <w:r>
               <w:rPr>
@@ -893,7 +893,7 @@
               <w:lang w:eastAsia="en-ZA"/>
             </w:rPr>
           </w:pPr>
-          <w:hyperlink w:anchor="_Toc417829415" w:history="1">
+          <w:hyperlink w:anchor="_Toc417889526" w:history="1">
             <w:r>
               <w:rPr>
                 <w:rStyle w:val="Hyperlink"/>
@@ -920,7 +920,7 @@
                 <w:noProof/>
                 <w:webHidden/>
               </w:rPr>
-              <w:instrText xml:space="preserve"> PAGEREF _Toc417829415 \h </w:instrText>
+              <w:instrText xml:space="preserve"> PAGEREF _Toc417889526 \h </w:instrText>
             </w:r>
             <w:r>
               <w:rPr>
@@ -964,7 +964,7 @@
               <w:lang w:eastAsia="en-ZA"/>
             </w:rPr>
           </w:pPr>
-          <w:hyperlink w:anchor="_Toc417829416" w:history="1">
+          <w:hyperlink w:anchor="_Toc417889527" w:history="1">
             <w:r>
               <w:rPr>
                 <w:rStyle w:val="Hyperlink"/>
@@ -991,7 +991,7 @@
                 <w:noProof/>
                 <w:webHidden/>
               </w:rPr>
-              <w:instrText xml:space="preserve"> PAGEREF _Toc417829416 \h </w:instrText>
+              <w:instrText xml:space="preserve"> PAGEREF _Toc417889527 \h </w:instrText>
             </w:r>
             <w:r>
               <w:rPr>
@@ -1035,7 +1035,7 @@
               <w:lang w:eastAsia="en-ZA"/>
             </w:rPr>
           </w:pPr>
-          <w:hyperlink w:anchor="_Toc417829417" w:history="1">
+          <w:hyperlink w:anchor="_Toc417889528" w:history="1">
             <w:r>
               <w:rPr>
                 <w:rStyle w:val="Hyperlink"/>
@@ -1062,7 +1062,7 @@
                 <w:noProof/>
                 <w:webHidden/>
               </w:rPr>
-              <w:instrText xml:space="preserve"> PAGEREF _Toc417829417 \h </w:instrText>
+              <w:instrText xml:space="preserve"> PAGEREF _Toc417889528 \h </w:instrText>
             </w:r>
             <w:r>
               <w:rPr>
@@ -1106,13 +1106,13 @@
               <w:lang w:eastAsia="en-ZA"/>
             </w:rPr>
           </w:pPr>
-          <w:hyperlink w:anchor="_Toc417829418" w:history="1">
+          <w:hyperlink w:anchor="_Toc417889529" w:history="1">
             <w:r>
               <w:rPr>
                 <w:rStyle w:val="Hyperlink"/>
                 <w:noProof/>
               </w:rPr>
-              <w:t>Logic in minecraft</w:t>
+              <w:t>Learning and gamification</w:t>
             </w:r>
             <w:r>
               <w:rPr>
@@ -1133,7 +1133,78 @@
                 <w:noProof/>
                 <w:webHidden/>
               </w:rPr>
-              <w:instrText xml:space="preserve"> PAGEREF _Toc417829418 \h </w:instrText>
+              <w:instrText xml:space="preserve"> PAGEREF _Toc417889529 \h </w:instrText>
+            </w:r>
+            <w:r>
+              <w:rPr>
+                <w:noProof/>
+                <w:webHidden/>
+              </w:rPr>
+            </w:r>
+            <w:r>
+              <w:rPr>
+                <w:noProof/>
+                <w:webHidden/>
+              </w:rPr>
+              <w:fldChar w:fldCharType="separate"/>
+            </w:r>
+            <w:r>
+              <w:rPr>
+                <w:noProof/>
+                <w:webHidden/>
+              </w:rPr>
+              <w:t>2</w:t>
+            </w:r>
+            <w:r>
+              <w:rPr>
+                <w:noProof/>
+                <w:webHidden/>
+              </w:rPr>
+              <w:fldChar w:fldCharType="end"/>
+            </w:r>
+          </w:hyperlink>
+        </w:p>
+        <w:p>
+          <w:pPr>
+            <w:pStyle w:val="TOC2"/>
+            <w:tabs>
+              <w:tab w:val="right" w:leader="dot" w:pos="9016"/>
+            </w:tabs>
+            <w:rPr>
+              <w:rFonts w:asciiTheme="minorHAnsi" w:eastAsiaTheme="minorEastAsia" w:hAnsiTheme="minorHAnsi"/>
+              <w:noProof/>
+              <w:sz w:val="22"/>
+              <w:lang w:eastAsia="en-ZA"/>
+            </w:rPr>
+          </w:pPr>
+          <w:hyperlink w:anchor="_Toc417889530" w:history="1">
+            <w:r>
+              <w:rPr>
+                <w:rStyle w:val="Hyperlink"/>
+                <w:noProof/>
+              </w:rPr>
+              <w:t>Logic in Minecraft</w:t>
+            </w:r>
+            <w:r>
+              <w:rPr>
+                <w:noProof/>
+                <w:webHidden/>
+              </w:rPr>
+              <w:tab/>
+            </w:r>
+            <w:r>
+              <w:rPr>
+                <w:noProof/>
+                <w:webHidden/>
+              </w:rPr>
+              <w:fldChar w:fldCharType="begin"/>
+            </w:r>
+            <w:r>
+              <w:rPr>
+                <w:noProof/>
+                <w:webHidden/>
+              </w:rPr>
+              <w:instrText xml:space="preserve"> PAGEREF _Toc417889530 \h </w:instrText>
             </w:r>
             <w:r>
               <w:rPr>
@@ -1177,7 +1248,7 @@
               <w:lang w:eastAsia="en-ZA"/>
             </w:rPr>
           </w:pPr>
-          <w:hyperlink w:anchor="_Toc417829419" w:history="1">
+          <w:hyperlink w:anchor="_Toc417889531" w:history="1">
             <w:r>
               <w:rPr>
                 <w:rStyle w:val="Hyperlink"/>
@@ -1204,7 +1275,7 @@
                 <w:noProof/>
                 <w:webHidden/>
               </w:rPr>
-              <w:instrText xml:space="preserve"> PAGEREF _Toc417829419 \h </w:instrText>
+              <w:instrText xml:space="preserve"> PAGEREF _Toc417889531 \h </w:instrText>
             </w:r>
             <w:r>
               <w:rPr>
@@ -1224,7 +1295,7 @@
                 <w:noProof/>
                 <w:webHidden/>
               </w:rPr>
-              <w:t>2</w:t>
+              <w:t>3</w:t>
             </w:r>
             <w:r>
               <w:rPr>
@@ -1248,7 +1319,7 @@
               <w:lang w:eastAsia="en-ZA"/>
             </w:rPr>
           </w:pPr>
-          <w:hyperlink w:anchor="_Toc417829420" w:history="1">
+          <w:hyperlink w:anchor="_Toc417889532" w:history="1">
             <w:r>
               <w:rPr>
                 <w:rStyle w:val="Hyperlink"/>
@@ -1275,7 +1346,7 @@
                 <w:noProof/>
                 <w:webHidden/>
               </w:rPr>
-              <w:instrText xml:space="preserve"> PAGEREF _Toc417829420 \h </w:instrText>
+              <w:instrText xml:space="preserve"> PAGEREF _Toc417889532 \h </w:instrText>
             </w:r>
             <w:r>
               <w:rPr>
@@ -1295,7 +1366,7 @@
                 <w:noProof/>
                 <w:webHidden/>
               </w:rPr>
-              <w:t>3</w:t>
+              <w:t>4</w:t>
             </w:r>
             <w:r>
               <w:rPr>
@@ -1335,7 +1406,7 @@
       <w:pPr>
         <w:pStyle w:val="Heading1"/>
       </w:pPr>
-      <w:bookmarkStart w:id="0" w:name="_Toc417829412"/>
+      <w:bookmarkStart w:id="0" w:name="_Toc417889523"/>
       <w:r>
         <w:lastRenderedPageBreak/>
         <w:t>Introduction</w:t>
@@ -1343,6 +1414,9 @@
       <w:bookmarkEnd w:id="0"/>
     </w:p>
     <w:p>
+      <w:pPr>
+        <w:jc w:val="both"/>
+      </w:pPr>
       <w:r>
         <w:t xml:space="preserve">Mathematicians George Boole and Augustus De Morgan founded the modern </w:t>
       </w:r>
@@ -1398,6 +1472,9 @@
       </w:r>
     </w:p>
     <w:p>
+      <w:pPr>
+        <w:jc w:val="both"/>
+      </w:pPr>
       <w:r>
         <w:t>The subject of Boolean logic is an integral concept in the field of computer science. Without a thorough understanding thereof a student will never succeed in becoming a computer scientist. Students would make first contact with the basic concepts of Boolean logic during their first year of a computer science degree where a lecturer would try to explain th</w:t>
       </w:r>
@@ -1415,6 +1492,9 @@
       </w:r>
     </w:p>
     <w:p>
+      <w:pPr>
+        <w:jc w:val="both"/>
+      </w:pPr>
       <w:r>
         <w:t>This is often difficult to comprehend for many students</w:t>
       </w:r>
@@ -1444,6 +1524,9 @@
       </w:r>
     </w:p>
     <w:p>
+      <w:pPr>
+        <w:jc w:val="both"/>
+      </w:pPr>
       <w:r>
         <w:t>The goal of the research is therefore to provide a model that uses propositional logic and logic gates to provide a visual representation</w:t>
       </w:r>
@@ -1465,13 +1548,16 @@
       <w:pPr>
         <w:pStyle w:val="Heading1"/>
       </w:pPr>
-      <w:bookmarkStart w:id="1" w:name="_Toc417829413"/>
+      <w:bookmarkStart w:id="1" w:name="_Toc417889524"/>
       <w:r>
         <w:t>The problem</w:t>
       </w:r>
       <w:bookmarkEnd w:id="1"/>
     </w:p>
     <w:p>
+      <w:pPr>
+        <w:jc w:val="both"/>
+      </w:pPr>
       <w:r>
         <w:t xml:space="preserve">Boolean logic concepts are highly theoretical, and therefore difficult to convey to students in a manner that </w:t>
       </w:r>
@@ -1487,13 +1573,16 @@
       <w:pPr>
         <w:pStyle w:val="Heading1"/>
       </w:pPr>
-      <w:bookmarkStart w:id="2" w:name="_Toc417829414"/>
+      <w:bookmarkStart w:id="2" w:name="_Toc417889525"/>
       <w:r>
         <w:t>Methodology</w:t>
       </w:r>
       <w:bookmarkEnd w:id="2"/>
     </w:p>
     <w:p>
+      <w:pPr>
+        <w:jc w:val="both"/>
+      </w:pPr>
       <w:r>
         <w:t xml:space="preserve">The </w:t>
       </w:r>
@@ -1530,7 +1619,7 @@
       <w:pPr>
         <w:pStyle w:val="Heading1"/>
       </w:pPr>
-      <w:bookmarkStart w:id="3" w:name="_Toc417829415"/>
+      <w:bookmarkStart w:id="3" w:name="_Toc417889526"/>
       <w:r>
         <w:lastRenderedPageBreak/>
         <w:t>Literature survey</w:t>
@@ -1538,6 +1627,9 @@
       <w:bookmarkEnd w:id="3"/>
     </w:p>
     <w:p>
+      <w:pPr>
+        <w:jc w:val="both"/>
+      </w:pPr>
       <w:r>
         <w:t xml:space="preserve">The research propose is multi-faceted. We would need to know how the syllabus for a Boolean logic course looks, how students learn, </w:t>
       </w:r>
@@ -1560,13 +1652,16 @@
       <w:pPr>
         <w:pStyle w:val="Heading2"/>
       </w:pPr>
-      <w:bookmarkStart w:id="4" w:name="_Toc417829416"/>
+      <w:bookmarkStart w:id="4" w:name="_Toc417889527"/>
       <w:r>
         <w:t>Boolean algebra and the syllabus</w:t>
       </w:r>
       <w:bookmarkEnd w:id="4"/>
     </w:p>
     <w:p>
+      <w:pPr>
+        <w:jc w:val="both"/>
+      </w:pPr>
       <w:r>
         <w:t xml:space="preserve">Susanne </w:t>
       </w:r>
@@ -1717,7 +1812,7 @@
       <w:pPr>
         <w:pStyle w:val="Heading2"/>
       </w:pPr>
-      <w:bookmarkStart w:id="5" w:name="_Toc417829417"/>
+      <w:bookmarkStart w:id="5" w:name="_Toc417889528"/>
       <w:r>
         <w:t>Learning methods</w:t>
       </w:r>
@@ -1727,6 +1822,9 @@
       </w:r>
     </w:p>
     <w:p>
+      <w:pPr>
+        <w:jc w:val="both"/>
+      </w:pPr>
       <w:r>
         <w:rPr>
           <w:i/>
@@ -1791,6 +1889,9 @@
       </w:r>
     </w:p>
     <w:p>
+      <w:pPr>
+        <w:jc w:val="both"/>
+      </w:pPr>
       <w:r>
         <w:t>The research will also consider how deductive</w:t>
       </w:r>
@@ -1864,46 +1965,291 @@
       <w:r>
         <w:t xml:space="preserve"> learning and teaching will fit together to provide an engaging learning experience.</w:t>
       </w:r>
+      <w:r>
+        <w:t xml:space="preserve"> </w:t>
+      </w:r>
+    </w:p>
+    <w:p>
+      <w:pPr>
+        <w:jc w:val="both"/>
+      </w:pPr>
+      <w:r>
+        <w:t>Furthermore, each student learns in a different way, and the proposed research should take that into account. J. Keefe and J. Jenkins set out these differences in learning</w:t>
+      </w:r>
+      <w:r>
+        <w:t>,</w:t>
+      </w:r>
+      <w:r>
+        <w:t xml:space="preserve"> with suggestions on how to approach these differences</w:t>
+      </w:r>
+      <w:sdt>
+        <w:sdtPr>
+          <w:id w:val="1712062275"/>
+          <w:citation/>
+        </w:sdtPr>
+        <w:sdtContent>
+          <w:r>
+            <w:fldChar w:fldCharType="begin"/>
+          </w:r>
+          <w:r>
+            <w:instrText xml:space="preserve"> CITATION Kee08 \l 7177 </w:instrText>
+          </w:r>
+          <w:r>
+            <w:fldChar w:fldCharType="separate"/>
+          </w:r>
+          <w:r>
+            <w:rPr>
+              <w:noProof/>
+            </w:rPr>
+            <w:t xml:space="preserve"> </w:t>
+          </w:r>
+          <w:r>
+            <w:rPr>
+              <w:noProof/>
+            </w:rPr>
+            <w:t>(Keefe &amp; Jenkins, 2008)</w:t>
+          </w:r>
+          <w:r>
+            <w:fldChar w:fldCharType="end"/>
+          </w:r>
+        </w:sdtContent>
+      </w:sdt>
+      <w:r>
+        <w:t xml:space="preserve">.  </w:t>
+      </w:r>
+      <w:r>
+        <w:t>Peter Honey and Alan Mumford proposed that a learner is able to adapt his/her- self between different stages of learning</w:t>
+      </w:r>
+      <w:sdt>
+        <w:sdtPr>
+          <w:id w:val="-535814632"/>
+          <w:citation/>
+        </w:sdtPr>
+        <w:sdtContent>
+          <w:r>
+            <w:fldChar w:fldCharType="begin"/>
+          </w:r>
+          <w:r>
+            <w:instrText xml:space="preserve"> CITATION Hon92 \l 7177 </w:instrText>
+          </w:r>
+          <w:r>
+            <w:fldChar w:fldCharType="separate"/>
+          </w:r>
+          <w:r>
+            <w:rPr>
+              <w:noProof/>
+            </w:rPr>
+            <w:t xml:space="preserve"> </w:t>
+          </w:r>
+          <w:r>
+            <w:rPr>
+              <w:noProof/>
+            </w:rPr>
+            <w:t>(Honey &amp; Mumford, 1992)</w:t>
+          </w:r>
+          <w:r>
+            <w:fldChar w:fldCharType="end"/>
+          </w:r>
+        </w:sdtContent>
+      </w:sdt>
+      <w:r>
+        <w:t>. If the research takes these stages, as well as students’ differences in learning into account, we can provide an inclusive learning environment that optimizes the students’ ability to digest as m</w:t>
+      </w:r>
       <w:bookmarkStart w:id="6" w:name="_GoBack"/>
       <w:bookmarkEnd w:id="6"/>
+      <w:r>
+        <w:t>uch information as possible at that specific point in time.</w:t>
+      </w:r>
     </w:p>
     <w:p>
       <w:pPr>
         <w:pStyle w:val="Heading2"/>
       </w:pPr>
-      <w:r>
-        <w:t xml:space="preserve">Learning and </w:t>
-      </w:r>
-      <w:proofErr w:type="spellStart"/>
-      <w:r>
-        <w:t>gamification</w:t>
-      </w:r>
-      <w:proofErr w:type="spellEnd"/>
+      <w:bookmarkStart w:id="7" w:name="_Toc417889529"/>
+      <w:r>
+        <w:t xml:space="preserve">Learning </w:t>
+      </w:r>
+      <w:bookmarkEnd w:id="7"/>
+      <w:r>
+        <w:t>with computer games</w:t>
+      </w:r>
     </w:p>
-    <w:p/>
+    <w:p>
+      <w:r>
+        <w:t>M. Hendrix performed a study that showed that educational games, like that of the proposed research, can be effective learning aids</w:t>
+      </w:r>
+      <w:sdt>
+        <w:sdtPr>
+          <w:id w:val="-1820727185"/>
+          <w:citation/>
+        </w:sdtPr>
+        <w:sdtContent>
+          <w:r>
+            <w:fldChar w:fldCharType="begin"/>
+          </w:r>
+          <w:r>
+            <w:instrText xml:space="preserve"> CITATION Hen13 \l 7177 </w:instrText>
+          </w:r>
+          <w:r>
+            <w:fldChar w:fldCharType="separate"/>
+          </w:r>
+          <w:r>
+            <w:rPr>
+              <w:noProof/>
+            </w:rPr>
+            <w:t xml:space="preserve"> </w:t>
+          </w:r>
+          <w:r>
+            <w:rPr>
+              <w:noProof/>
+            </w:rPr>
+            <w:t>(Hendrix , 2013)</w:t>
+          </w:r>
+          <w:r>
+            <w:fldChar w:fldCharType="end"/>
+          </w:r>
+        </w:sdtContent>
+      </w:sdt>
+      <w:r>
+        <w:t>. B. Wu builds on this with his doctoral thesis and outlines how “lecture games” can be integrated into coursework to great success</w:t>
+      </w:r>
+      <w:sdt>
+        <w:sdtPr>
+          <w:id w:val="-1918012966"/>
+          <w:citation/>
+        </w:sdtPr>
+        <w:sdtContent>
+          <w:r>
+            <w:fldChar w:fldCharType="begin"/>
+          </w:r>
+          <w:r>
+            <w:instrText xml:space="preserve"> CITATION WuB13 \l 7177 </w:instrText>
+          </w:r>
+          <w:r>
+            <w:fldChar w:fldCharType="separate"/>
+          </w:r>
+          <w:r>
+            <w:rPr>
+              <w:noProof/>
+            </w:rPr>
+            <w:t xml:space="preserve"> </w:t>
+          </w:r>
+          <w:r>
+            <w:rPr>
+              <w:noProof/>
+            </w:rPr>
+            <w:t>(Wu, 2013)</w:t>
+          </w:r>
+          <w:r>
+            <w:fldChar w:fldCharType="end"/>
+          </w:r>
+        </w:sdtContent>
+      </w:sdt>
+      <w:r>
+        <w:t>.</w:t>
+      </w:r>
+    </w:p>
     <w:p>
       <w:pPr>
         <w:pStyle w:val="Heading2"/>
       </w:pPr>
-      <w:bookmarkStart w:id="7" w:name="_Toc417829418"/>
-      <w:r>
+      <w:bookmarkStart w:id="8" w:name="_Toc417889530"/>
+      <w:r>
+        <w:lastRenderedPageBreak/>
         <w:t>Logic in M</w:t>
       </w:r>
       <w:r>
         <w:t>inecraft</w:t>
       </w:r>
-      <w:bookmarkEnd w:id="7"/>
+      <w:bookmarkEnd w:id="8"/>
     </w:p>
-    <w:p/>
+    <w:p>
+      <w:r>
+        <w:t>Minecraft is a simplistic virtual world where everything is composed out of blocks</w:t>
+      </w:r>
+      <w:sdt>
+        <w:sdtPr>
+          <w:id w:val="1562286061"/>
+          <w:citation/>
+        </w:sdtPr>
+        <w:sdtContent>
+          <w:r>
+            <w:fldChar w:fldCharType="begin"/>
+          </w:r>
+          <w:r>
+            <w:instrText xml:space="preserve"> CITATION Min15 \l 7177 </w:instrText>
+          </w:r>
+          <w:r>
+            <w:fldChar w:fldCharType="separate"/>
+          </w:r>
+          <w:r>
+            <w:rPr>
+              <w:noProof/>
+            </w:rPr>
+            <w:t xml:space="preserve"> </w:t>
+          </w:r>
+          <w:r>
+            <w:rPr>
+              <w:noProof/>
+            </w:rPr>
+            <w:t>(Minecraft, 2015)</w:t>
+          </w:r>
+          <w:r>
+            <w:fldChar w:fldCharType="end"/>
+          </w:r>
+        </w:sdtContent>
+      </w:sdt>
+      <w:r>
+        <w:t xml:space="preserve">. </w:t>
+      </w:r>
+      <w:r>
+        <w:t>Each of these blocks have their own characteristics, our research will focus on using Redstone blocks and connectors. These virtual objects where created to simulate electronic circuits</w:t>
+      </w:r>
+      <w:sdt>
+        <w:sdtPr>
+          <w:id w:val="-839078599"/>
+          <w:citation/>
+        </w:sdtPr>
+        <w:sdtContent>
+          <w:r>
+            <w:fldChar w:fldCharType="begin"/>
+          </w:r>
+          <w:r>
+            <w:instrText xml:space="preserve"> CITATION min15 \l 7177 </w:instrText>
+          </w:r>
+          <w:r>
+            <w:fldChar w:fldCharType="separate"/>
+          </w:r>
+          <w:r>
+            <w:rPr>
+              <w:noProof/>
+            </w:rPr>
+            <w:t xml:space="preserve"> </w:t>
+          </w:r>
+          <w:r>
+            <w:rPr>
+              <w:noProof/>
+            </w:rPr>
+            <w:t>(minecraft101, 2015)</w:t>
+          </w:r>
+          <w:r>
+            <w:fldChar w:fldCharType="end"/>
+          </w:r>
+        </w:sdtContent>
+      </w:sdt>
+      <w:r>
+        <w:t xml:space="preserve"> and will therefore be a good fit to our research.</w:t>
+      </w:r>
+    </w:p>
     <w:p>
       <w:pPr>
         <w:pStyle w:val="Heading1"/>
       </w:pPr>
-      <w:bookmarkStart w:id="8" w:name="_Toc417829419"/>
+      <w:bookmarkStart w:id="9" w:name="_Toc417889531"/>
       <w:r>
         <w:t>Planning</w:t>
       </w:r>
-      <w:bookmarkEnd w:id="8"/>
+      <w:bookmarkEnd w:id="9"/>
     </w:p>
     <w:p>
       <w:r>
@@ -1911,6 +2257,9 @@
       </w:r>
       <w:r>
         <w:t xml:space="preserve"> </w:t>
+      </w:r>
+      <w:r>
+        <w:t>All time ranges exclude working on Sundays.</w:t>
       </w:r>
     </w:p>
     <w:p/>
@@ -1921,10 +2270,10 @@
         <w:tblLook w:val="04A0" w:firstRow="1" w:lastRow="0" w:firstColumn="1" w:lastColumn="0" w:noHBand="0" w:noVBand="1"/>
       </w:tblPr>
       <w:tblGrid>
-        <w:gridCol w:w="2254"/>
-        <w:gridCol w:w="2254"/>
-        <w:gridCol w:w="2254"/>
-        <w:gridCol w:w="2254"/>
+        <w:gridCol w:w="4390"/>
+        <w:gridCol w:w="1417"/>
+        <w:gridCol w:w="1701"/>
+        <w:gridCol w:w="1508"/>
       </w:tblGrid>
       <w:tr>
         <w:trPr>
@@ -1933,7 +2282,7 @@
         <w:tc>
           <w:tcPr>
             <w:cnfStyle w:val="001000000000" w:firstRow="0" w:lastRow="0" w:firstColumn="1" w:lastColumn="0" w:oddVBand="0" w:evenVBand="0" w:oddHBand="0" w:evenHBand="0" w:firstRowFirstColumn="0" w:firstRowLastColumn="0" w:lastRowFirstColumn="0" w:lastRowLastColumn="0"/>
-            <w:tcW w:w="2254" w:type="dxa"/>
+            <w:tcW w:w="4390" w:type="dxa"/>
             <w:vAlign w:val="center"/>
           </w:tcPr>
           <w:p>
@@ -1941,14 +2290,13 @@
               <w:jc w:val="center"/>
             </w:pPr>
             <w:r>
-              <w:lastRenderedPageBreak/>
               <w:t>Task</w:t>
             </w:r>
           </w:p>
         </w:tc>
         <w:tc>
           <w:tcPr>
-            <w:tcW w:w="2254" w:type="dxa"/>
+            <w:tcW w:w="1417" w:type="dxa"/>
             <w:vAlign w:val="center"/>
           </w:tcPr>
           <w:p>
@@ -1963,7 +2311,7 @@
         </w:tc>
         <w:tc>
           <w:tcPr>
-            <w:tcW w:w="2254" w:type="dxa"/>
+            <w:tcW w:w="1701" w:type="dxa"/>
             <w:vAlign w:val="center"/>
           </w:tcPr>
           <w:p>
@@ -1978,7 +2326,7 @@
         </w:tc>
         <w:tc>
           <w:tcPr>
-            <w:tcW w:w="2254" w:type="dxa"/>
+            <w:tcW w:w="1508" w:type="dxa"/>
             <w:vAlign w:val="center"/>
           </w:tcPr>
           <w:p>
@@ -1999,50 +2347,68 @@
         <w:tc>
           <w:tcPr>
             <w:cnfStyle w:val="001000000000" w:firstRow="0" w:lastRow="0" w:firstColumn="1" w:lastColumn="0" w:oddVBand="0" w:evenVBand="0" w:oddHBand="0" w:evenHBand="0" w:firstRowFirstColumn="0" w:firstRowLastColumn="0" w:lastRowFirstColumn="0" w:lastRowLastColumn="0"/>
-            <w:tcW w:w="2254" w:type="dxa"/>
+            <w:tcW w:w="4390" w:type="dxa"/>
           </w:tcPr>
           <w:p>
             <w:r>
-              <w:t>Do bitchin stuff</w:t>
+              <w:t>Focus on reading up on the Boolean algebra syllabus</w:t>
             </w:r>
           </w:p>
         </w:tc>
         <w:tc>
           <w:tcPr>
-            <w:tcW w:w="2254" w:type="dxa"/>
+            <w:tcW w:w="1417" w:type="dxa"/>
+            <w:vAlign w:val="center"/>
           </w:tcPr>
           <w:p>
             <w:pPr>
+              <w:jc w:val="center"/>
               <w:cnfStyle w:val="000000100000" w:firstRow="0" w:lastRow="0" w:firstColumn="0" w:lastColumn="0" w:oddVBand="0" w:evenVBand="0" w:oddHBand="1" w:evenHBand="0" w:firstRowFirstColumn="0" w:firstRowLastColumn="0" w:lastRowFirstColumn="0" w:lastRowLastColumn="0"/>
             </w:pPr>
             <w:r>
-              <w:t>5 days</w:t>
+              <w:t>5</w:t>
             </w:r>
           </w:p>
         </w:tc>
         <w:tc>
           <w:tcPr>
-            <w:tcW w:w="2254" w:type="dxa"/>
+            <w:tcW w:w="1701" w:type="dxa"/>
+            <w:vAlign w:val="center"/>
           </w:tcPr>
           <w:p>
             <w:pPr>
+              <w:jc w:val="center"/>
               <w:cnfStyle w:val="000000100000" w:firstRow="0" w:lastRow="0" w:firstColumn="0" w:lastColumn="0" w:oddVBand="0" w:evenVBand="0" w:oddHBand="1" w:evenHBand="0" w:firstRowFirstColumn="0" w:firstRowLastColumn="0" w:lastRowFirstColumn="0" w:lastRowLastColumn="0"/>
             </w:pPr>
             <w:r>
-              <w:t>27 April 2015</w:t>
+              <w:t>29</w:t>
+            </w:r>
+            <w:r>
+              <w:t xml:space="preserve"> </w:t>
+            </w:r>
+            <w:r>
+              <w:t>April</w:t>
+            </w:r>
+            <w:r>
+              <w:t xml:space="preserve"> 2015</w:t>
             </w:r>
           </w:p>
         </w:tc>
         <w:tc>
           <w:tcPr>
-            <w:tcW w:w="2254" w:type="dxa"/>
+            <w:tcW w:w="1508" w:type="dxa"/>
+            <w:vAlign w:val="center"/>
           </w:tcPr>
           <w:p>
             <w:pPr>
+              <w:jc w:val="center"/>
               <w:cnfStyle w:val="000000100000" w:firstRow="0" w:lastRow="0" w:firstColumn="0" w:lastColumn="0" w:oddVBand="0" w:evenVBand="0" w:oddHBand="1" w:evenHBand="0" w:firstRowFirstColumn="0" w:firstRowLastColumn="0" w:lastRowFirstColumn="0" w:lastRowLastColumn="0"/>
             </w:pPr>
             <w:r>
-              <w:t>1 May 2015</w:t>
+              <w:t>4 May</w:t>
+            </w:r>
+            <w:r>
+              <w:t xml:space="preserve"> 2015</w:t>
             </w:r>
           </w:p>
         </w:tc>
@@ -2051,36 +2417,154 @@
         <w:tc>
           <w:tcPr>
             <w:cnfStyle w:val="001000000000" w:firstRow="0" w:lastRow="0" w:firstColumn="1" w:lastColumn="0" w:oddVBand="0" w:evenVBand="0" w:oddHBand="0" w:evenHBand="0" w:firstRowFirstColumn="0" w:firstRowLastColumn="0" w:lastRowFirstColumn="0" w:lastRowLastColumn="0"/>
-            <w:tcW w:w="2254" w:type="dxa"/>
+            <w:tcW w:w="4390" w:type="dxa"/>
+          </w:tcPr>
+          <w:p>
+            <w:r>
+              <w:t xml:space="preserve">Focus on </w:t>
+            </w:r>
+            <w:r>
+              <w:t>outlining</w:t>
+            </w:r>
+            <w:r>
+              <w:t xml:space="preserve"> the Boolean algebra syllabus</w:t>
+            </w:r>
+          </w:p>
+        </w:tc>
+        <w:tc>
+          <w:tcPr>
+            <w:tcW w:w="1417" w:type="dxa"/>
+            <w:vAlign w:val="center"/>
+          </w:tcPr>
+          <w:p>
+            <w:pPr>
+              <w:jc w:val="center"/>
+              <w:cnfStyle w:val="000000000000" w:firstRow="0" w:lastRow="0" w:firstColumn="0" w:lastColumn="0" w:oddVBand="0" w:evenVBand="0" w:oddHBand="0" w:evenHBand="0" w:firstRowFirstColumn="0" w:firstRowLastColumn="0" w:lastRowFirstColumn="0" w:lastRowLastColumn="0"/>
+            </w:pPr>
+            <w:r>
+              <w:t>3</w:t>
+            </w:r>
+          </w:p>
+        </w:tc>
+        <w:tc>
+          <w:tcPr>
+            <w:tcW w:w="1701" w:type="dxa"/>
+            <w:vAlign w:val="center"/>
+          </w:tcPr>
+          <w:p>
+            <w:pPr>
+              <w:jc w:val="center"/>
+              <w:cnfStyle w:val="000000000000" w:firstRow="0" w:lastRow="0" w:firstColumn="0" w:lastColumn="0" w:oddVBand="0" w:evenVBand="0" w:oddHBand="0" w:evenHBand="0" w:firstRowFirstColumn="0" w:firstRowLastColumn="0" w:lastRowFirstColumn="0" w:lastRowLastColumn="0"/>
+            </w:pPr>
+            <w:r>
+              <w:t>1 May 2015</w:t>
+            </w:r>
+          </w:p>
+        </w:tc>
+        <w:tc>
+          <w:tcPr>
+            <w:tcW w:w="1508" w:type="dxa"/>
+            <w:vAlign w:val="center"/>
+          </w:tcPr>
+          <w:p>
+            <w:pPr>
+              <w:jc w:val="center"/>
+              <w:cnfStyle w:val="000000000000" w:firstRow="0" w:lastRow="0" w:firstColumn="0" w:lastColumn="0" w:oddVBand="0" w:evenVBand="0" w:oddHBand="0" w:evenHBand="0" w:firstRowFirstColumn="0" w:firstRowLastColumn="0" w:lastRowFirstColumn="0" w:lastRowLastColumn="0"/>
+            </w:pPr>
+            <w:r>
+              <w:t>5 May 2015</w:t>
+            </w:r>
+          </w:p>
+        </w:tc>
+      </w:tr>
+      <w:tr>
+        <w:trPr>
+          <w:cnfStyle w:val="000000100000" w:firstRow="0" w:lastRow="0" w:firstColumn="0" w:lastColumn="0" w:oddVBand="0" w:evenVBand="0" w:oddHBand="1" w:evenHBand="0" w:firstRowFirstColumn="0" w:firstRowLastColumn="0" w:lastRowFirstColumn="0" w:lastRowLastColumn="0"/>
+        </w:trPr>
+        <w:tc>
+          <w:tcPr>
+            <w:cnfStyle w:val="001000000000" w:firstRow="0" w:lastRow="0" w:firstColumn="1" w:lastColumn="0" w:oddVBand="0" w:evenVBand="0" w:oddHBand="0" w:evenHBand="0" w:firstRowFirstColumn="0" w:firstRowLastColumn="0" w:lastRowFirstColumn="0" w:lastRowLastColumn="0"/>
+            <w:tcW w:w="4390" w:type="dxa"/>
           </w:tcPr>
           <w:p/>
         </w:tc>
         <w:tc>
           <w:tcPr>
-            <w:tcW w:w="2254" w:type="dxa"/>
+            <w:tcW w:w="1417" w:type="dxa"/>
+            <w:vAlign w:val="center"/>
           </w:tcPr>
           <w:p>
             <w:pPr>
+              <w:jc w:val="center"/>
+              <w:cnfStyle w:val="000000100000" w:firstRow="0" w:lastRow="0" w:firstColumn="0" w:lastColumn="0" w:oddVBand="0" w:evenVBand="0" w:oddHBand="1" w:evenHBand="0" w:firstRowFirstColumn="0" w:firstRowLastColumn="0" w:lastRowFirstColumn="0" w:lastRowLastColumn="0"/>
+            </w:pPr>
+          </w:p>
+        </w:tc>
+        <w:tc>
+          <w:tcPr>
+            <w:tcW w:w="1701" w:type="dxa"/>
+            <w:vAlign w:val="center"/>
+          </w:tcPr>
+          <w:p>
+            <w:pPr>
+              <w:jc w:val="center"/>
+              <w:cnfStyle w:val="000000100000" w:firstRow="0" w:lastRow="0" w:firstColumn="0" w:lastColumn="0" w:oddVBand="0" w:evenVBand="0" w:oddHBand="1" w:evenHBand="0" w:firstRowFirstColumn="0" w:firstRowLastColumn="0" w:lastRowFirstColumn="0" w:lastRowLastColumn="0"/>
+            </w:pPr>
+          </w:p>
+        </w:tc>
+        <w:tc>
+          <w:tcPr>
+            <w:tcW w:w="1508" w:type="dxa"/>
+            <w:vAlign w:val="center"/>
+          </w:tcPr>
+          <w:p>
+            <w:pPr>
+              <w:jc w:val="center"/>
+              <w:cnfStyle w:val="000000100000" w:firstRow="0" w:lastRow="0" w:firstColumn="0" w:lastColumn="0" w:oddVBand="0" w:evenVBand="0" w:oddHBand="1" w:evenHBand="0" w:firstRowFirstColumn="0" w:firstRowLastColumn="0" w:lastRowFirstColumn="0" w:lastRowLastColumn="0"/>
+            </w:pPr>
+          </w:p>
+        </w:tc>
+      </w:tr>
+      <w:tr>
+        <w:tc>
+          <w:tcPr>
+            <w:cnfStyle w:val="001000000000" w:firstRow="0" w:lastRow="0" w:firstColumn="1" w:lastColumn="0" w:oddVBand="0" w:evenVBand="0" w:oddHBand="0" w:evenHBand="0" w:firstRowFirstColumn="0" w:firstRowLastColumn="0" w:lastRowFirstColumn="0" w:lastRowLastColumn="0"/>
+            <w:tcW w:w="4390" w:type="dxa"/>
+          </w:tcPr>
+          <w:p/>
+        </w:tc>
+        <w:tc>
+          <w:tcPr>
+            <w:tcW w:w="1417" w:type="dxa"/>
+            <w:vAlign w:val="center"/>
+          </w:tcPr>
+          <w:p>
+            <w:pPr>
+              <w:jc w:val="center"/>
               <w:cnfStyle w:val="000000000000" w:firstRow="0" w:lastRow="0" w:firstColumn="0" w:lastColumn="0" w:oddVBand="0" w:evenVBand="0" w:oddHBand="0" w:evenHBand="0" w:firstRowFirstColumn="0" w:firstRowLastColumn="0" w:lastRowFirstColumn="0" w:lastRowLastColumn="0"/>
             </w:pPr>
           </w:p>
         </w:tc>
         <w:tc>
           <w:tcPr>
-            <w:tcW w:w="2254" w:type="dxa"/>
+            <w:tcW w:w="1701" w:type="dxa"/>
+            <w:vAlign w:val="center"/>
           </w:tcPr>
           <w:p>
             <w:pPr>
+              <w:jc w:val="center"/>
               <w:cnfStyle w:val="000000000000" w:firstRow="0" w:lastRow="0" w:firstColumn="0" w:lastColumn="0" w:oddVBand="0" w:evenVBand="0" w:oddHBand="0" w:evenHBand="0" w:firstRowFirstColumn="0" w:firstRowLastColumn="0" w:lastRowFirstColumn="0" w:lastRowLastColumn="0"/>
             </w:pPr>
           </w:p>
         </w:tc>
         <w:tc>
           <w:tcPr>
-            <w:tcW w:w="2254" w:type="dxa"/>
+            <w:tcW w:w="1508" w:type="dxa"/>
+            <w:vAlign w:val="center"/>
           </w:tcPr>
           <w:p>
             <w:pPr>
+              <w:jc w:val="center"/>
               <w:cnfStyle w:val="000000000000" w:firstRow="0" w:lastRow="0" w:firstColumn="0" w:lastColumn="0" w:oddVBand="0" w:evenVBand="0" w:oddHBand="0" w:evenHBand="0" w:firstRowFirstColumn="0" w:firstRowLastColumn="0" w:lastRowFirstColumn="0" w:lastRowLastColumn="0"/>
             </w:pPr>
           </w:p>
@@ -2093,36 +2577,42 @@
         <w:tc>
           <w:tcPr>
             <w:cnfStyle w:val="001000000000" w:firstRow="0" w:lastRow="0" w:firstColumn="1" w:lastColumn="0" w:oddVBand="0" w:evenVBand="0" w:oddHBand="0" w:evenHBand="0" w:firstRowFirstColumn="0" w:firstRowLastColumn="0" w:lastRowFirstColumn="0" w:lastRowLastColumn="0"/>
-            <w:tcW w:w="2254" w:type="dxa"/>
+            <w:tcW w:w="4390" w:type="dxa"/>
           </w:tcPr>
           <w:p/>
         </w:tc>
         <w:tc>
           <w:tcPr>
-            <w:tcW w:w="2254" w:type="dxa"/>
+            <w:tcW w:w="1417" w:type="dxa"/>
+            <w:vAlign w:val="center"/>
           </w:tcPr>
           <w:p>
             <w:pPr>
+              <w:jc w:val="center"/>
               <w:cnfStyle w:val="000000100000" w:firstRow="0" w:lastRow="0" w:firstColumn="0" w:lastColumn="0" w:oddVBand="0" w:evenVBand="0" w:oddHBand="1" w:evenHBand="0" w:firstRowFirstColumn="0" w:firstRowLastColumn="0" w:lastRowFirstColumn="0" w:lastRowLastColumn="0"/>
             </w:pPr>
           </w:p>
         </w:tc>
         <w:tc>
           <w:tcPr>
-            <w:tcW w:w="2254" w:type="dxa"/>
+            <w:tcW w:w="1701" w:type="dxa"/>
+            <w:vAlign w:val="center"/>
           </w:tcPr>
           <w:p>
             <w:pPr>
+              <w:jc w:val="center"/>
               <w:cnfStyle w:val="000000100000" w:firstRow="0" w:lastRow="0" w:firstColumn="0" w:lastColumn="0" w:oddVBand="0" w:evenVBand="0" w:oddHBand="1" w:evenHBand="0" w:firstRowFirstColumn="0" w:firstRowLastColumn="0" w:lastRowFirstColumn="0" w:lastRowLastColumn="0"/>
             </w:pPr>
           </w:p>
         </w:tc>
         <w:tc>
           <w:tcPr>
-            <w:tcW w:w="2254" w:type="dxa"/>
+            <w:tcW w:w="1508" w:type="dxa"/>
+            <w:vAlign w:val="center"/>
           </w:tcPr>
           <w:p>
             <w:pPr>
+              <w:jc w:val="center"/>
               <w:cnfStyle w:val="000000100000" w:firstRow="0" w:lastRow="0" w:firstColumn="0" w:lastColumn="0" w:oddVBand="0" w:evenVBand="0" w:oddHBand="1" w:evenHBand="0" w:firstRowFirstColumn="0" w:firstRowLastColumn="0" w:lastRowFirstColumn="0" w:lastRowLastColumn="0"/>
             </w:pPr>
           </w:p>
@@ -2132,36 +2622,42 @@
         <w:tc>
           <w:tcPr>
             <w:cnfStyle w:val="001000000000" w:firstRow="0" w:lastRow="0" w:firstColumn="1" w:lastColumn="0" w:oddVBand="0" w:evenVBand="0" w:oddHBand="0" w:evenHBand="0" w:firstRowFirstColumn="0" w:firstRowLastColumn="0" w:lastRowFirstColumn="0" w:lastRowLastColumn="0"/>
-            <w:tcW w:w="2254" w:type="dxa"/>
+            <w:tcW w:w="4390" w:type="dxa"/>
           </w:tcPr>
           <w:p/>
         </w:tc>
         <w:tc>
           <w:tcPr>
-            <w:tcW w:w="2254" w:type="dxa"/>
+            <w:tcW w:w="1417" w:type="dxa"/>
+            <w:vAlign w:val="center"/>
           </w:tcPr>
           <w:p>
             <w:pPr>
+              <w:jc w:val="center"/>
               <w:cnfStyle w:val="000000000000" w:firstRow="0" w:lastRow="0" w:firstColumn="0" w:lastColumn="0" w:oddVBand="0" w:evenVBand="0" w:oddHBand="0" w:evenHBand="0" w:firstRowFirstColumn="0" w:firstRowLastColumn="0" w:lastRowFirstColumn="0" w:lastRowLastColumn="0"/>
             </w:pPr>
           </w:p>
         </w:tc>
         <w:tc>
           <w:tcPr>
-            <w:tcW w:w="2254" w:type="dxa"/>
+            <w:tcW w:w="1701" w:type="dxa"/>
+            <w:vAlign w:val="center"/>
           </w:tcPr>
           <w:p>
             <w:pPr>
+              <w:jc w:val="center"/>
               <w:cnfStyle w:val="000000000000" w:firstRow="0" w:lastRow="0" w:firstColumn="0" w:lastColumn="0" w:oddVBand="0" w:evenVBand="0" w:oddHBand="0" w:evenHBand="0" w:firstRowFirstColumn="0" w:firstRowLastColumn="0" w:lastRowFirstColumn="0" w:lastRowLastColumn="0"/>
             </w:pPr>
           </w:p>
         </w:tc>
         <w:tc>
           <w:tcPr>
-            <w:tcW w:w="2254" w:type="dxa"/>
+            <w:tcW w:w="1508" w:type="dxa"/>
+            <w:vAlign w:val="center"/>
           </w:tcPr>
           <w:p>
             <w:pPr>
+              <w:jc w:val="center"/>
               <w:cnfStyle w:val="000000000000" w:firstRow="0" w:lastRow="0" w:firstColumn="0" w:lastColumn="0" w:oddVBand="0" w:evenVBand="0" w:oddHBand="0" w:evenHBand="0" w:firstRowFirstColumn="0" w:firstRowLastColumn="0" w:lastRowFirstColumn="0" w:lastRowLastColumn="0"/>
             </w:pPr>
           </w:p>
@@ -2174,117 +2670,42 @@
         <w:tc>
           <w:tcPr>
             <w:cnfStyle w:val="001000000000" w:firstRow="0" w:lastRow="0" w:firstColumn="1" w:lastColumn="0" w:oddVBand="0" w:evenVBand="0" w:oddHBand="0" w:evenHBand="0" w:firstRowFirstColumn="0" w:firstRowLastColumn="0" w:lastRowFirstColumn="0" w:lastRowLastColumn="0"/>
-            <w:tcW w:w="2254" w:type="dxa"/>
+            <w:tcW w:w="4390" w:type="dxa"/>
           </w:tcPr>
           <w:p/>
         </w:tc>
         <w:tc>
           <w:tcPr>
-            <w:tcW w:w="2254" w:type="dxa"/>
+            <w:tcW w:w="1417" w:type="dxa"/>
+            <w:vAlign w:val="center"/>
           </w:tcPr>
           <w:p>
             <w:pPr>
+              <w:jc w:val="center"/>
               <w:cnfStyle w:val="000000100000" w:firstRow="0" w:lastRow="0" w:firstColumn="0" w:lastColumn="0" w:oddVBand="0" w:evenVBand="0" w:oddHBand="1" w:evenHBand="0" w:firstRowFirstColumn="0" w:firstRowLastColumn="0" w:lastRowFirstColumn="0" w:lastRowLastColumn="0"/>
             </w:pPr>
           </w:p>
         </w:tc>
         <w:tc>
           <w:tcPr>
-            <w:tcW w:w="2254" w:type="dxa"/>
+            <w:tcW w:w="1701" w:type="dxa"/>
+            <w:vAlign w:val="center"/>
           </w:tcPr>
           <w:p>
             <w:pPr>
+              <w:jc w:val="center"/>
               <w:cnfStyle w:val="000000100000" w:firstRow="0" w:lastRow="0" w:firstColumn="0" w:lastColumn="0" w:oddVBand="0" w:evenVBand="0" w:oddHBand="1" w:evenHBand="0" w:firstRowFirstColumn="0" w:firstRowLastColumn="0" w:lastRowFirstColumn="0" w:lastRowLastColumn="0"/>
             </w:pPr>
           </w:p>
         </w:tc>
         <w:tc>
           <w:tcPr>
-            <w:tcW w:w="2254" w:type="dxa"/>
+            <w:tcW w:w="1508" w:type="dxa"/>
+            <w:vAlign w:val="center"/>
           </w:tcPr>
           <w:p>
             <w:pPr>
-              <w:cnfStyle w:val="000000100000" w:firstRow="0" w:lastRow="0" w:firstColumn="0" w:lastColumn="0" w:oddVBand="0" w:evenVBand="0" w:oddHBand="1" w:evenHBand="0" w:firstRowFirstColumn="0" w:firstRowLastColumn="0" w:lastRowFirstColumn="0" w:lastRowLastColumn="0"/>
-            </w:pPr>
-          </w:p>
-        </w:tc>
-      </w:tr>
-      <w:tr>
-        <w:tc>
-          <w:tcPr>
-            <w:cnfStyle w:val="001000000000" w:firstRow="0" w:lastRow="0" w:firstColumn="1" w:lastColumn="0" w:oddVBand="0" w:evenVBand="0" w:oddHBand="0" w:evenHBand="0" w:firstRowFirstColumn="0" w:firstRowLastColumn="0" w:lastRowFirstColumn="0" w:lastRowLastColumn="0"/>
-            <w:tcW w:w="2254" w:type="dxa"/>
-          </w:tcPr>
-          <w:p/>
-        </w:tc>
-        <w:tc>
-          <w:tcPr>
-            <w:tcW w:w="2254" w:type="dxa"/>
-          </w:tcPr>
-          <w:p>
-            <w:pPr>
-              <w:cnfStyle w:val="000000000000" w:firstRow="0" w:lastRow="0" w:firstColumn="0" w:lastColumn="0" w:oddVBand="0" w:evenVBand="0" w:oddHBand="0" w:evenHBand="0" w:firstRowFirstColumn="0" w:firstRowLastColumn="0" w:lastRowFirstColumn="0" w:lastRowLastColumn="0"/>
-            </w:pPr>
-          </w:p>
-        </w:tc>
-        <w:tc>
-          <w:tcPr>
-            <w:tcW w:w="2254" w:type="dxa"/>
-          </w:tcPr>
-          <w:p>
-            <w:pPr>
-              <w:cnfStyle w:val="000000000000" w:firstRow="0" w:lastRow="0" w:firstColumn="0" w:lastColumn="0" w:oddVBand="0" w:evenVBand="0" w:oddHBand="0" w:evenHBand="0" w:firstRowFirstColumn="0" w:firstRowLastColumn="0" w:lastRowFirstColumn="0" w:lastRowLastColumn="0"/>
-            </w:pPr>
-          </w:p>
-        </w:tc>
-        <w:tc>
-          <w:tcPr>
-            <w:tcW w:w="2254" w:type="dxa"/>
-          </w:tcPr>
-          <w:p>
-            <w:pPr>
-              <w:cnfStyle w:val="000000000000" w:firstRow="0" w:lastRow="0" w:firstColumn="0" w:lastColumn="0" w:oddVBand="0" w:evenVBand="0" w:oddHBand="0" w:evenHBand="0" w:firstRowFirstColumn="0" w:firstRowLastColumn="0" w:lastRowFirstColumn="0" w:lastRowLastColumn="0"/>
-            </w:pPr>
-          </w:p>
-        </w:tc>
-      </w:tr>
-      <w:tr>
-        <w:trPr>
-          <w:cnfStyle w:val="000000100000" w:firstRow="0" w:lastRow="0" w:firstColumn="0" w:lastColumn="0" w:oddVBand="0" w:evenVBand="0" w:oddHBand="1" w:evenHBand="0" w:firstRowFirstColumn="0" w:firstRowLastColumn="0" w:lastRowFirstColumn="0" w:lastRowLastColumn="0"/>
-        </w:trPr>
-        <w:tc>
-          <w:tcPr>
-            <w:cnfStyle w:val="001000000000" w:firstRow="0" w:lastRow="0" w:firstColumn="1" w:lastColumn="0" w:oddVBand="0" w:evenVBand="0" w:oddHBand="0" w:evenHBand="0" w:firstRowFirstColumn="0" w:firstRowLastColumn="0" w:lastRowFirstColumn="0" w:lastRowLastColumn="0"/>
-            <w:tcW w:w="2254" w:type="dxa"/>
-          </w:tcPr>
-          <w:p/>
-        </w:tc>
-        <w:tc>
-          <w:tcPr>
-            <w:tcW w:w="2254" w:type="dxa"/>
-          </w:tcPr>
-          <w:p>
-            <w:pPr>
-              <w:cnfStyle w:val="000000100000" w:firstRow="0" w:lastRow="0" w:firstColumn="0" w:lastColumn="0" w:oddVBand="0" w:evenVBand="0" w:oddHBand="1" w:evenHBand="0" w:firstRowFirstColumn="0" w:firstRowLastColumn="0" w:lastRowFirstColumn="0" w:lastRowLastColumn="0"/>
-            </w:pPr>
-          </w:p>
-        </w:tc>
-        <w:tc>
-          <w:tcPr>
-            <w:tcW w:w="2254" w:type="dxa"/>
-          </w:tcPr>
-          <w:p>
-            <w:pPr>
-              <w:cnfStyle w:val="000000100000" w:firstRow="0" w:lastRow="0" w:firstColumn="0" w:lastColumn="0" w:oddVBand="0" w:evenVBand="0" w:oddHBand="1" w:evenHBand="0" w:firstRowFirstColumn="0" w:firstRowLastColumn="0" w:lastRowFirstColumn="0" w:lastRowLastColumn="0"/>
-            </w:pPr>
-          </w:p>
-        </w:tc>
-        <w:tc>
-          <w:tcPr>
-            <w:tcW w:w="2254" w:type="dxa"/>
-          </w:tcPr>
-          <w:p>
-            <w:pPr>
+              <w:jc w:val="center"/>
               <w:cnfStyle w:val="000000100000" w:firstRow="0" w:lastRow="0" w:firstColumn="0" w:lastColumn="0" w:oddVBand="0" w:evenVBand="0" w:oddHBand="1" w:evenHBand="0" w:firstRowFirstColumn="0" w:firstRowLastColumn="0" w:lastRowFirstColumn="0" w:lastRowLastColumn="0"/>
             </w:pPr>
           </w:p>
@@ -2303,7 +2724,7 @@
         </w:sectPr>
       </w:pPr>
     </w:p>
-    <w:bookmarkStart w:id="9" w:name="_Toc417829420" w:displacedByCustomXml="next"/>
+    <w:bookmarkStart w:id="10" w:name="_Toc417889532" w:displacedByCustomXml="next"/>
     <w:sdt>
       <w:sdtPr>
         <w:id w:val="-1974677295"/>
@@ -2328,7 +2749,7 @@
           <w:r>
             <w:t>Bibliography</w:t>
           </w:r>
-          <w:bookmarkEnd w:id="9"/>
+          <w:bookmarkEnd w:id="10"/>
         </w:p>
         <w:sdt>
           <w:sdtPr>
@@ -3954,6 +4375,139 @@
     </b:Author>
     <b:RefOrder>6</b:RefOrder>
   </b:Source>
+  <b:Source>
+    <b:Tag>Kee08</b:Tag>
+    <b:SourceType>Book</b:SourceType>
+    <b:Guid>{7532984B-059C-4DFD-B333-D2BD4FDD3DD0}</b:Guid>
+    <b:Title>Personalized instruction: the key to student achievement</b:Title>
+    <b:Year>2008</b:Year>
+    <b:Publisher>R&amp;L Education</b:Publisher>
+    <b:Edition>2nd</b:Edition>
+    <b:Author>
+      <b:Author>
+        <b:NameList>
+          <b:Person>
+            <b:Last>Keefe</b:Last>
+            <b:Middle>J</b:Middle>
+            <b:First>James</b:First>
+          </b:Person>
+          <b:Person>
+            <b:Last>Jenkins</b:Last>
+            <b:Middle>M</b:Middle>
+            <b:First>John</b:First>
+          </b:Person>
+        </b:NameList>
+      </b:Author>
+    </b:Author>
+    <b:RefOrder>7</b:RefOrder>
+  </b:Source>
+  <b:Source>
+    <b:Tag>Hon92</b:Tag>
+    <b:SourceType>Book</b:SourceType>
+    <b:Guid>{77B5DD0B-3195-40F0-9830-C9FFE0E77C13}</b:Guid>
+    <b:Title>The manual of learning styles</b:Title>
+    <b:Year>1992</b:Year>
+    <b:Publisher>Peter Honey, Maidenhead (United Kingdom)</b:Publisher>
+    <b:Edition>1st</b:Edition>
+    <b:Author>
+      <b:Author>
+        <b:NameList>
+          <b:Person>
+            <b:Last>Honey</b:Last>
+            <b:First>Peter</b:First>
+          </b:Person>
+          <b:Person>
+            <b:Last>Mumford</b:Last>
+            <b:First>Alan</b:First>
+          </b:Person>
+        </b:NameList>
+      </b:Author>
+    </b:Author>
+    <b:RefOrder>8</b:RefOrder>
+  </b:Source>
+  <b:Source>
+    <b:Tag>Hen13</b:Tag>
+    <b:SourceType>ConferenceProceedings</b:SourceType>
+    <b:Guid>{5E0044A0-3F21-4320-A879-C39B597F4469}</b:Guid>
+    <b:Title>Educational Games – Are They Worth The Effort? </b:Title>
+    <b:Year>2013</b:Year>
+    <b:Publisher>IEEE</b:Publisher>
+    <b:Author>
+      <b:Author>
+        <b:NameList>
+          <b:Person>
+            <b:Last>Hendrix </b:Last>
+            <b:First>Maurice</b:First>
+          </b:Person>
+        </b:NameList>
+      </b:Author>
+    </b:Author>
+    <b:RefOrder>9</b:RefOrder>
+  </b:Source>
+  <b:Source>
+    <b:Tag>WuB13</b:Tag>
+    <b:SourceType>DocumentFromInternetSite</b:SourceType>
+    <b:Guid>{5F4FAACB-8499-4DAE-AF23-7BBA2F42D650}</b:Guid>
+    <b:Title>http://brage.bibsys.no/</b:Title>
+    <b:Year>2013</b:Year>
+    <b:YearAccessed>2015</b:YearAccessed>
+    <b:MonthAccessed>04</b:MonthAccessed>
+    <b:DayAccessed>04</b:DayAccessed>
+    <b:URL>http://brage.bibsys.no/xmlui/handle/11250/253164</b:URL>
+    <b:Author>
+      <b:Author>
+        <b:NameList>
+          <b:Person>
+            <b:Last>Wu</b:Last>
+            <b:First>Bian</b:First>
+          </b:Person>
+        </b:NameList>
+      </b:Author>
+    </b:Author>
+    <b:RefOrder>10</b:RefOrder>
+  </b:Source>
+  <b:Source>
+    <b:Tag>Min15</b:Tag>
+    <b:SourceType>InternetSite</b:SourceType>
+    <b:Guid>{ECB5A761-B4F5-497B-9242-B9625006743B}</b:Guid>
+    <b:Title>minecraft.net</b:Title>
+    <b:Year>2015</b:Year>
+    <b:YearAccessed>2015</b:YearAccessed>
+    <b:MonthAccessed>03</b:MonthAccessed>
+    <b:DayAccessed>07</b:DayAccessed>
+    <b:URL>https://minecraft.net/</b:URL>
+    <b:Author>
+      <b:Author>
+        <b:NameList>
+          <b:Person>
+            <b:Last>Minecraft</b:Last>
+          </b:Person>
+        </b:NameList>
+      </b:Author>
+    </b:Author>
+    <b:RefOrder>11</b:RefOrder>
+  </b:Source>
+  <b:Source>
+    <b:Tag>min15</b:Tag>
+    <b:SourceType>InternetSite</b:SourceType>
+    <b:Guid>{8F6735FC-BB62-4528-9476-9A4A314BF55D}</b:Guid>
+    <b:Author>
+      <b:Author>
+        <b:NameList>
+          <b:Person>
+            <b:Last>minecraft101</b:Last>
+          </b:Person>
+        </b:NameList>
+      </b:Author>
+    </b:Author>
+    <b:Title>www.minecraft101.net</b:Title>
+    <b:Year>2015</b:Year>
+    <b:YearAccessed>2015</b:YearAccessed>
+    <b:MonthAccessed>03</b:MonthAccessed>
+    <b:DayAccessed>08</b:DayAccessed>
+    <b:URL>http://www.minecraft101.net/redstone/redstone-basics.html</b:URL>
+    <b:RefOrder>12</b:RefOrder>
+  </b:Source>
 </b:Sources>
 </file>
 
@@ -3966,7 +4520,7 @@
 </file>
 
 <file path=customXml/itemProps2.xml><?xml version="1.0" encoding="utf-8"?>
-<ds:datastoreItem xmlns:ds="http://schemas.openxmlformats.org/officeDocument/2006/customXml" ds:itemID="{2AC2ACC0-47F7-475A-BF98-99924ACF8C74}">
+<ds:datastoreItem xmlns:ds="http://schemas.openxmlformats.org/officeDocument/2006/customXml" ds:itemID="{20136EEB-9E60-45C6-B50E-B2A246271BF4}">
   <ds:schemaRefs>
     <ds:schemaRef ds:uri="http://schemas.openxmlformats.org/officeDocument/2006/bibliography"/>
   </ds:schemaRefs>

</xml_diff>

<commit_message>
planning and personal review done - pre turnitin
</commit_message>
<xml_diff>
--- a/Research proposal.docx
+++ b/Research proposal.docx
@@ -150,7 +150,7 @@
                                             <v:path o:extrusionok="f" gradientshapeok="t" o:connecttype="rect"/>
                                             <o:lock v:ext="edit" aspectratio="t"/>
                                           </v:shapetype>
-                                          <v:shape id="_x0000_i1025" type="#_x0000_t75" style="width:126.5pt;height:224.45pt">
+                                          <v:shape id="_x0000_i1025" type="#_x0000_t75" style="width:126.45pt;height:224.15pt">
                                             <v:imagedata r:id="rId10" o:title="logic"/>
                                           </v:shape>
                                         </w:pict>
@@ -410,7 +410,7 @@
                                     <w:lang w:eastAsia="en-ZA"/>
                                   </w:rPr>
                                   <w:pict>
-                                    <v:shape id="_x0000_i1025" type="#_x0000_t75" style="width:126.5pt;height:224.45pt">
+                                    <v:shape id="_x0000_i1025" type="#_x0000_t75" style="width:126.45pt;height:224.15pt">
                                       <v:imagedata r:id="rId10" o:title="logic"/>
                                     </v:shape>
                                   </w:pict>
@@ -1421,7 +1421,13 @@
         <w:t xml:space="preserve">Mathematicians George Boole and Augustus De Morgan founded the modern </w:t>
       </w:r>
       <w:r>
-        <w:t xml:space="preserve">subject of symbolic logic which, today, </w:t>
+        <w:t>subject of symbolic logic</w:t>
+      </w:r>
+      <w:r>
+        <w:t xml:space="preserve"> (a representation of Boolean logic)</w:t>
+      </w:r>
+      <w:r>
+        <w:t xml:space="preserve"> which, today, </w:t>
       </w:r>
       <w:r>
         <w:t xml:space="preserve">forms the basis of many areas of computer science such as digital logic </w:t>
@@ -1631,18 +1637,28 @@
         <w:jc w:val="both"/>
       </w:pPr>
       <w:r>
-        <w:t xml:space="preserve">The research propose is multi-faceted. We would need to know how the syllabus for a Boolean logic course looks, how students learn, </w:t>
-      </w:r>
-      <w:r>
+        <w:t>The research propose</w:t>
+      </w:r>
+      <w:r>
+        <w:t>d</w:t>
+      </w:r>
+      <w:r>
+        <w:t xml:space="preserve"> is multi-faceted. We would need to know how the syllabus for a Boolean logic course looks, how students learn</w:t>
+      </w:r>
+      <w:r>
+        <w:rPr>
+          <w:color w:val="FF0000"/>
+        </w:rPr>
+        <w:t xml:space="preserve">, </w:t>
+      </w:r>
+      <w:r>
+        <w:rPr>
+          <w:color w:val="FF0000"/>
+        </w:rPr>
         <w:t xml:space="preserve">What </w:t>
       </w:r>
-      <w:proofErr w:type="spellStart"/>
-      <w:r>
-        <w:t>gamified</w:t>
-      </w:r>
-      <w:proofErr w:type="spellEnd"/>
-      <w:r>
-        <w:t xml:space="preserve"> learning efforts have already been made, </w:t>
+      <w:r>
+        <w:t xml:space="preserve">gamified learning efforts have already been made, </w:t>
       </w:r>
       <w:r>
         <w:t>as well as how a solution could be built using a computer game.</w:t>
@@ -1663,13 +1679,8 @@
         <w:jc w:val="both"/>
       </w:pPr>
       <w:r>
-        <w:t xml:space="preserve">Susanne </w:t>
-      </w:r>
-      <w:proofErr w:type="spellStart"/>
-      <w:r>
-        <w:t>Epp</w:t>
-      </w:r>
-      <w:proofErr w:type="spellEnd"/>
+        <w:t>Susanne Epp</w:t>
+      </w:r>
       <w:sdt>
         <w:sdtPr>
           <w:id w:val="-1781099053"/>
@@ -1703,7 +1714,13 @@
         </w:sdtContent>
       </w:sdt>
       <w:r>
-        <w:t xml:space="preserve"> sets out a complete introduction to Boolean algebra in her book on discrete mathematics. The book includes course work and exercises which form the basis of the discrete mathematics course of the University of Pretoria, and will therefore also form the basis of our research.</w:t>
+        <w:t xml:space="preserve"> sets out a complete introduction to Boolean algebra in her book on discrete mathematics. </w:t>
+      </w:r>
+      <w:r>
+        <w:t>Her</w:t>
+      </w:r>
+      <w:r>
+        <w:t xml:space="preserve"> book includes course work and exercises which form the basis of the discrete mathematics course of the University of Pretoria, and will therefore also form the basis of our research.</w:t>
       </w:r>
       <w:r>
         <w:t xml:space="preserve"> Where clarification is needed George Boole </w:t>
@@ -2053,28 +2070,26 @@
         </w:sdtContent>
       </w:sdt>
       <w:r>
-        <w:t>. If the research takes these stages, as well as students’ differences in learning into account, we can provide an inclusive learning environment that optimizes the students’ ability to digest as m</w:t>
-      </w:r>
-      <w:bookmarkStart w:id="6" w:name="_GoBack"/>
-      <w:bookmarkEnd w:id="6"/>
-      <w:r>
-        <w:t>uch information as possible at that specific point in time.</w:t>
+        <w:t>. If the research takes these stages, as well as students’ differences in learning into account, we can provide an inclusive learning environment that optimizes the students’ ability to digest as much information as possible at that specific point in time.</w:t>
       </w:r>
     </w:p>
     <w:p>
       <w:pPr>
         <w:pStyle w:val="Heading2"/>
       </w:pPr>
-      <w:bookmarkStart w:id="7" w:name="_Toc417889529"/>
+      <w:bookmarkStart w:id="6" w:name="_Toc417889529"/>
       <w:r>
         <w:t xml:space="preserve">Learning </w:t>
       </w:r>
-      <w:bookmarkEnd w:id="7"/>
+      <w:bookmarkEnd w:id="6"/>
       <w:r>
         <w:t>with computer games</w:t>
       </w:r>
     </w:p>
     <w:p>
+      <w:pPr>
+        <w:jc w:val="both"/>
+      </w:pPr>
       <w:r>
         <w:t>M. Hendrix performed a study that showed that educational games, like that of the proposed research, can be effective learning aids</w:t>
       </w:r>
@@ -2153,7 +2168,7 @@
       <w:pPr>
         <w:pStyle w:val="Heading2"/>
       </w:pPr>
-      <w:bookmarkStart w:id="8" w:name="_Toc417889530"/>
+      <w:bookmarkStart w:id="7" w:name="_Toc417889530"/>
       <w:r>
         <w:lastRenderedPageBreak/>
         <w:t>Logic in M</w:t>
@@ -2161,9 +2176,12 @@
       <w:r>
         <w:t>inecraft</w:t>
       </w:r>
-      <w:bookmarkEnd w:id="8"/>
+      <w:bookmarkEnd w:id="7"/>
     </w:p>
     <w:p>
+      <w:pPr>
+        <w:jc w:val="both"/>
+      </w:pPr>
       <w:r>
         <w:t>Minecraft is a simplistic virtual world where everything is composed out of blocks</w:t>
       </w:r>
@@ -2245,15 +2263,39 @@
       <w:pPr>
         <w:pStyle w:val="Heading1"/>
       </w:pPr>
-      <w:bookmarkStart w:id="9" w:name="_Toc417889531"/>
+      <w:bookmarkStart w:id="8" w:name="_Toc417889531"/>
       <w:r>
         <w:t>Planning</w:t>
       </w:r>
-      <w:bookmarkEnd w:id="9"/>
+      <w:bookmarkEnd w:id="8"/>
     </w:p>
     <w:p>
-      <w:r>
-        <w:t>This chronological outline of work shows when and for how long each unit of work will be performed. Note that each point provides a focus area for that stretch of time, this is done as to not exclude any other piece of work that might spark up while working…….</w:t>
+      <w:pPr>
+        <w:jc w:val="both"/>
+      </w:pPr>
+      <w:r>
+        <w:t>The following</w:t>
+      </w:r>
+      <w:r>
+        <w:t xml:space="preserve"> chronological outline of work shows when and for how long each unit of work will be performed. Note that each point provides a focus area for </w:t>
+      </w:r>
+      <w:r>
+        <w:t>a duration</w:t>
+      </w:r>
+      <w:r>
+        <w:t xml:space="preserve"> of time, this is done </w:t>
+      </w:r>
+      <w:r>
+        <w:t>in order</w:t>
+      </w:r>
+      <w:r>
+        <w:t xml:space="preserve"> to not exclude any other piece of work that might spark up while working</w:t>
+      </w:r>
+      <w:r>
+        <w:t xml:space="preserve"> in the main focus for that allotted time</w:t>
+      </w:r>
+      <w:r>
+        <w:t>.</w:t>
       </w:r>
       <w:r>
         <w:t xml:space="preserve"> </w:t>
@@ -2270,10 +2312,11 @@
         <w:tblLook w:val="04A0" w:firstRow="1" w:lastRow="0" w:firstColumn="1" w:lastColumn="0" w:noHBand="0" w:noVBand="1"/>
       </w:tblPr>
       <w:tblGrid>
-        <w:gridCol w:w="4390"/>
-        <w:gridCol w:w="1417"/>
-        <w:gridCol w:w="1701"/>
-        <w:gridCol w:w="1508"/>
+        <w:gridCol w:w="699"/>
+        <w:gridCol w:w="4578"/>
+        <w:gridCol w:w="1248"/>
+        <w:gridCol w:w="1248"/>
+        <w:gridCol w:w="1243"/>
       </w:tblGrid>
       <w:tr>
         <w:trPr>
@@ -2282,7 +2325,7 @@
         <w:tc>
           <w:tcPr>
             <w:cnfStyle w:val="001000000000" w:firstRow="0" w:lastRow="0" w:firstColumn="1" w:lastColumn="0" w:oddVBand="0" w:evenVBand="0" w:oddHBand="0" w:evenHBand="0" w:firstRowFirstColumn="0" w:firstRowLastColumn="0" w:lastRowFirstColumn="0" w:lastRowLastColumn="0"/>
-            <w:tcW w:w="4390" w:type="dxa"/>
+            <w:tcW w:w="704" w:type="dxa"/>
             <w:vAlign w:val="center"/>
           </w:tcPr>
           <w:p>
@@ -2290,13 +2333,13 @@
               <w:jc w:val="center"/>
             </w:pPr>
             <w:r>
-              <w:t>Task</w:t>
+              <w:t>Nr.</w:t>
             </w:r>
           </w:p>
         </w:tc>
         <w:tc>
           <w:tcPr>
-            <w:tcW w:w="1417" w:type="dxa"/>
+            <w:tcW w:w="4683" w:type="dxa"/>
             <w:vAlign w:val="center"/>
           </w:tcPr>
           <w:p>
@@ -2305,13 +2348,13 @@
               <w:cnfStyle w:val="100000000000" w:firstRow="1" w:lastRow="0" w:firstColumn="0" w:lastColumn="0" w:oddVBand="0" w:evenVBand="0" w:oddHBand="0" w:evenHBand="0" w:firstRowFirstColumn="0" w:firstRowLastColumn="0" w:lastRowFirstColumn="0" w:lastRowLastColumn="0"/>
             </w:pPr>
             <w:r>
-              <w:t>Number of days</w:t>
+              <w:t>Task</w:t>
             </w:r>
           </w:p>
         </w:tc>
         <w:tc>
           <w:tcPr>
-            <w:tcW w:w="1701" w:type="dxa"/>
+            <w:tcW w:w="1254" w:type="dxa"/>
             <w:vAlign w:val="center"/>
           </w:tcPr>
           <w:p>
@@ -2320,13 +2363,28 @@
               <w:cnfStyle w:val="100000000000" w:firstRow="1" w:lastRow="0" w:firstColumn="0" w:lastColumn="0" w:oddVBand="0" w:evenVBand="0" w:oddHBand="0" w:evenHBand="0" w:firstRowFirstColumn="0" w:firstRowLastColumn="0" w:lastRowFirstColumn="0" w:lastRowLastColumn="0"/>
             </w:pPr>
             <w:r>
-              <w:t>Start date</w:t>
+              <w:t>Number of days</w:t>
             </w:r>
           </w:p>
         </w:tc>
         <w:tc>
           <w:tcPr>
-            <w:tcW w:w="1508" w:type="dxa"/>
+            <w:tcW w:w="1248" w:type="dxa"/>
+            <w:vAlign w:val="center"/>
+          </w:tcPr>
+          <w:p>
+            <w:pPr>
+              <w:jc w:val="center"/>
+              <w:cnfStyle w:val="100000000000" w:firstRow="1" w:lastRow="0" w:firstColumn="0" w:lastColumn="0" w:oddVBand="0" w:evenVBand="0" w:oddHBand="0" w:evenHBand="0" w:firstRowFirstColumn="0" w:firstRowLastColumn="0" w:lastRowFirstColumn="0" w:lastRowLastColumn="0"/>
+            </w:pPr>
+            <w:r>
+              <w:t>Start date</w:t>
+            </w:r>
+          </w:p>
+        </w:tc>
+        <w:tc>
+          <w:tcPr>
+            <w:tcW w:w="1127" w:type="dxa"/>
             <w:vAlign w:val="center"/>
           </w:tcPr>
           <w:p>
@@ -2347,17 +2405,34 @@
         <w:tc>
           <w:tcPr>
             <w:cnfStyle w:val="001000000000" w:firstRow="0" w:lastRow="0" w:firstColumn="1" w:lastColumn="0" w:oddVBand="0" w:evenVBand="0" w:oddHBand="0" w:evenHBand="0" w:firstRowFirstColumn="0" w:firstRowLastColumn="0" w:lastRowFirstColumn="0" w:lastRowLastColumn="0"/>
-            <w:tcW w:w="4390" w:type="dxa"/>
+            <w:tcW w:w="704" w:type="dxa"/>
+            <w:vAlign w:val="center"/>
           </w:tcPr>
           <w:p>
-            <w:r>
-              <w:t>Focus on reading up on the Boolean algebra syllabus</w:t>
+            <w:pPr>
+              <w:jc w:val="center"/>
+            </w:pPr>
+            <w:r>
+              <w:t>1.</w:t>
             </w:r>
           </w:p>
         </w:tc>
         <w:tc>
           <w:tcPr>
-            <w:tcW w:w="1417" w:type="dxa"/>
+            <w:tcW w:w="4683" w:type="dxa"/>
+          </w:tcPr>
+          <w:p>
+            <w:pPr>
+              <w:cnfStyle w:val="000000100000" w:firstRow="0" w:lastRow="0" w:firstColumn="0" w:lastColumn="0" w:oddVBand="0" w:evenVBand="0" w:oddHBand="1" w:evenHBand="0" w:firstRowFirstColumn="0" w:firstRowLastColumn="0" w:lastRowFirstColumn="0" w:lastRowLastColumn="0"/>
+            </w:pPr>
+            <w:r>
+              <w:t>Focus on reading up on the Boolean algebra syllabus.</w:t>
+            </w:r>
+          </w:p>
+        </w:tc>
+        <w:tc>
+          <w:tcPr>
+            <w:tcW w:w="1254" w:type="dxa"/>
             <w:vAlign w:val="center"/>
           </w:tcPr>
           <w:p>
@@ -2372,7 +2447,7 @@
         </w:tc>
         <w:tc>
           <w:tcPr>
-            <w:tcW w:w="1701" w:type="dxa"/>
+            <w:tcW w:w="1248" w:type="dxa"/>
             <w:vAlign w:val="center"/>
           </w:tcPr>
           <w:p>
@@ -2381,22 +2456,13 @@
               <w:cnfStyle w:val="000000100000" w:firstRow="0" w:lastRow="0" w:firstColumn="0" w:lastColumn="0" w:oddVBand="0" w:evenVBand="0" w:oddHBand="1" w:evenHBand="0" w:firstRowFirstColumn="0" w:firstRowLastColumn="0" w:lastRowFirstColumn="0" w:lastRowLastColumn="0"/>
             </w:pPr>
             <w:r>
-              <w:t>29</w:t>
-            </w:r>
-            <w:r>
-              <w:t xml:space="preserve"> </w:t>
-            </w:r>
-            <w:r>
-              <w:t>April</w:t>
-            </w:r>
-            <w:r>
-              <w:t xml:space="preserve"> 2015</w:t>
+              <w:t>29 April 2015</w:t>
             </w:r>
           </w:p>
         </w:tc>
         <w:tc>
           <w:tcPr>
-            <w:tcW w:w="1508" w:type="dxa"/>
+            <w:tcW w:w="1127" w:type="dxa"/>
             <w:vAlign w:val="center"/>
           </w:tcPr>
           <w:p>
@@ -2405,10 +2471,7 @@
               <w:cnfStyle w:val="000000100000" w:firstRow="0" w:lastRow="0" w:firstColumn="0" w:lastColumn="0" w:oddVBand="0" w:evenVBand="0" w:oddHBand="1" w:evenHBand="0" w:firstRowFirstColumn="0" w:firstRowLastColumn="0" w:lastRowFirstColumn="0" w:lastRowLastColumn="0"/>
             </w:pPr>
             <w:r>
-              <w:t>4 May</w:t>
-            </w:r>
-            <w:r>
-              <w:t xml:space="preserve"> 2015</w:t>
+              <w:t>4 May 2015</w:t>
             </w:r>
           </w:p>
         </w:tc>
@@ -2417,23 +2480,43 @@
         <w:tc>
           <w:tcPr>
             <w:cnfStyle w:val="001000000000" w:firstRow="0" w:lastRow="0" w:firstColumn="1" w:lastColumn="0" w:oddVBand="0" w:evenVBand="0" w:oddHBand="0" w:evenHBand="0" w:firstRowFirstColumn="0" w:firstRowLastColumn="0" w:lastRowFirstColumn="0" w:lastRowLastColumn="0"/>
-            <w:tcW w:w="4390" w:type="dxa"/>
+            <w:tcW w:w="704" w:type="dxa"/>
+            <w:vAlign w:val="center"/>
           </w:tcPr>
           <w:p>
-            <w:r>
-              <w:t xml:space="preserve">Focus on </w:t>
-            </w:r>
-            <w:r>
-              <w:t>outlining</w:t>
-            </w:r>
-            <w:r>
-              <w:t xml:space="preserve"> the Boolean algebra syllabus</w:t>
+            <w:pPr>
+              <w:jc w:val="center"/>
+            </w:pPr>
+            <w:r>
+              <w:t>2.</w:t>
             </w:r>
           </w:p>
         </w:tc>
         <w:tc>
           <w:tcPr>
-            <w:tcW w:w="1417" w:type="dxa"/>
+            <w:tcW w:w="4683" w:type="dxa"/>
+          </w:tcPr>
+          <w:p>
+            <w:pPr>
+              <w:cnfStyle w:val="000000000000" w:firstRow="0" w:lastRow="0" w:firstColumn="0" w:lastColumn="0" w:oddVBand="0" w:evenVBand="0" w:oddHBand="0" w:evenHBand="0" w:firstRowFirstColumn="0" w:firstRowLastColumn="0" w:lastRowFirstColumn="0" w:lastRowLastColumn="0"/>
+            </w:pPr>
+            <w:r>
+              <w:t xml:space="preserve">Focus on </w:t>
+            </w:r>
+            <w:r>
+              <w:t>outlining</w:t>
+            </w:r>
+            <w:r>
+              <w:t xml:space="preserve"> the Boolean algebra syllabus</w:t>
+            </w:r>
+            <w:r>
+              <w:t>.</w:t>
+            </w:r>
+          </w:p>
+        </w:tc>
+        <w:tc>
+          <w:tcPr>
+            <w:tcW w:w="1254" w:type="dxa"/>
             <w:vAlign w:val="center"/>
           </w:tcPr>
           <w:p>
@@ -2448,7 +2531,7 @@
         </w:tc>
         <w:tc>
           <w:tcPr>
-            <w:tcW w:w="1701" w:type="dxa"/>
+            <w:tcW w:w="1248" w:type="dxa"/>
             <w:vAlign w:val="center"/>
           </w:tcPr>
           <w:p>
@@ -2463,7 +2546,7 @@
         </w:tc>
         <w:tc>
           <w:tcPr>
-            <w:tcW w:w="1508" w:type="dxa"/>
+            <w:tcW w:w="1127" w:type="dxa"/>
             <w:vAlign w:val="center"/>
           </w:tcPr>
           <w:p>
@@ -2484,13 +2567,34 @@
         <w:tc>
           <w:tcPr>
             <w:cnfStyle w:val="001000000000" w:firstRow="0" w:lastRow="0" w:firstColumn="1" w:lastColumn="0" w:oddVBand="0" w:evenVBand="0" w:oddHBand="0" w:evenHBand="0" w:firstRowFirstColumn="0" w:firstRowLastColumn="0" w:lastRowFirstColumn="0" w:lastRowLastColumn="0"/>
-            <w:tcW w:w="4390" w:type="dxa"/>
+            <w:tcW w:w="704" w:type="dxa"/>
+            <w:vAlign w:val="center"/>
           </w:tcPr>
-          <w:p/>
+          <w:p>
+            <w:pPr>
+              <w:jc w:val="center"/>
+            </w:pPr>
+            <w:r>
+              <w:t>3.</w:t>
+            </w:r>
+          </w:p>
         </w:tc>
         <w:tc>
           <w:tcPr>
-            <w:tcW w:w="1417" w:type="dxa"/>
+            <w:tcW w:w="4683" w:type="dxa"/>
+          </w:tcPr>
+          <w:p>
+            <w:pPr>
+              <w:cnfStyle w:val="000000100000" w:firstRow="0" w:lastRow="0" w:firstColumn="0" w:lastColumn="0" w:oddVBand="0" w:evenVBand="0" w:oddHBand="1" w:evenHBand="0" w:firstRowFirstColumn="0" w:firstRowLastColumn="0" w:lastRowFirstColumn="0" w:lastRowLastColumn="0"/>
+            </w:pPr>
+            <w:r>
+              <w:t>Focus on researching deductive and inductive teaching methods.</w:t>
+            </w:r>
+          </w:p>
+        </w:tc>
+        <w:tc>
+          <w:tcPr>
+            <w:tcW w:w="1254" w:type="dxa"/>
             <w:vAlign w:val="center"/>
           </w:tcPr>
           <w:p>
@@ -2498,11 +2602,14 @@
               <w:jc w:val="center"/>
               <w:cnfStyle w:val="000000100000" w:firstRow="0" w:lastRow="0" w:firstColumn="0" w:lastColumn="0" w:oddVBand="0" w:evenVBand="0" w:oddHBand="1" w:evenHBand="0" w:firstRowFirstColumn="0" w:firstRowLastColumn="0" w:lastRowFirstColumn="0" w:lastRowLastColumn="0"/>
             </w:pPr>
+            <w:r>
+              <w:t>3</w:t>
+            </w:r>
           </w:p>
         </w:tc>
         <w:tc>
           <w:tcPr>
-            <w:tcW w:w="1701" w:type="dxa"/>
+            <w:tcW w:w="1248" w:type="dxa"/>
             <w:vAlign w:val="center"/>
           </w:tcPr>
           <w:p>
@@ -2510,11 +2617,14 @@
               <w:jc w:val="center"/>
               <w:cnfStyle w:val="000000100000" w:firstRow="0" w:lastRow="0" w:firstColumn="0" w:lastColumn="0" w:oddVBand="0" w:evenVBand="0" w:oddHBand="1" w:evenHBand="0" w:firstRowFirstColumn="0" w:firstRowLastColumn="0" w:lastRowFirstColumn="0" w:lastRowLastColumn="0"/>
             </w:pPr>
+            <w:r>
+              <w:t>6 May</w:t>
+            </w:r>
           </w:p>
         </w:tc>
         <w:tc>
           <w:tcPr>
-            <w:tcW w:w="1508" w:type="dxa"/>
+            <w:tcW w:w="1127" w:type="dxa"/>
             <w:vAlign w:val="center"/>
           </w:tcPr>
           <w:p>
@@ -2522,6 +2632,9 @@
               <w:jc w:val="center"/>
               <w:cnfStyle w:val="000000100000" w:firstRow="0" w:lastRow="0" w:firstColumn="0" w:lastColumn="0" w:oddVBand="0" w:evenVBand="0" w:oddHBand="1" w:evenHBand="0" w:firstRowFirstColumn="0" w:firstRowLastColumn="0" w:lastRowFirstColumn="0" w:lastRowLastColumn="0"/>
             </w:pPr>
+            <w:r>
+              <w:t>8 May</w:t>
+            </w:r>
           </w:p>
         </w:tc>
       </w:tr>
@@ -2529,13 +2642,34 @@
         <w:tc>
           <w:tcPr>
             <w:cnfStyle w:val="001000000000" w:firstRow="0" w:lastRow="0" w:firstColumn="1" w:lastColumn="0" w:oddVBand="0" w:evenVBand="0" w:oddHBand="0" w:evenHBand="0" w:firstRowFirstColumn="0" w:firstRowLastColumn="0" w:lastRowFirstColumn="0" w:lastRowLastColumn="0"/>
-            <w:tcW w:w="4390" w:type="dxa"/>
+            <w:tcW w:w="704" w:type="dxa"/>
+            <w:vAlign w:val="center"/>
           </w:tcPr>
-          <w:p/>
+          <w:p>
+            <w:pPr>
+              <w:jc w:val="center"/>
+            </w:pPr>
+            <w:r>
+              <w:t>4.</w:t>
+            </w:r>
+          </w:p>
         </w:tc>
         <w:tc>
           <w:tcPr>
-            <w:tcW w:w="1417" w:type="dxa"/>
+            <w:tcW w:w="4683" w:type="dxa"/>
+          </w:tcPr>
+          <w:p>
+            <w:pPr>
+              <w:cnfStyle w:val="000000000000" w:firstRow="0" w:lastRow="0" w:firstColumn="0" w:lastColumn="0" w:oddVBand="0" w:evenVBand="0" w:oddHBand="0" w:evenHBand="0" w:firstRowFirstColumn="0" w:firstRowLastColumn="0" w:lastRowFirstColumn="0" w:lastRowLastColumn="0"/>
+            </w:pPr>
+            <w:r>
+              <w:t>Focus on researching learning methods and how to use these methods in games.</w:t>
+            </w:r>
+          </w:p>
+        </w:tc>
+        <w:tc>
+          <w:tcPr>
+            <w:tcW w:w="1254" w:type="dxa"/>
             <w:vAlign w:val="center"/>
           </w:tcPr>
           <w:p>
@@ -2543,11 +2677,14 @@
               <w:jc w:val="center"/>
               <w:cnfStyle w:val="000000000000" w:firstRow="0" w:lastRow="0" w:firstColumn="0" w:lastColumn="0" w:oddVBand="0" w:evenVBand="0" w:oddHBand="0" w:evenHBand="0" w:firstRowFirstColumn="0" w:firstRowLastColumn="0" w:lastRowFirstColumn="0" w:lastRowLastColumn="0"/>
             </w:pPr>
+            <w:r>
+              <w:t>12</w:t>
+            </w:r>
           </w:p>
         </w:tc>
         <w:tc>
           <w:tcPr>
-            <w:tcW w:w="1701" w:type="dxa"/>
+            <w:tcW w:w="1248" w:type="dxa"/>
             <w:vAlign w:val="center"/>
           </w:tcPr>
           <w:p>
@@ -2555,11 +2692,14 @@
               <w:jc w:val="center"/>
               <w:cnfStyle w:val="000000000000" w:firstRow="0" w:lastRow="0" w:firstColumn="0" w:lastColumn="0" w:oddVBand="0" w:evenVBand="0" w:oddHBand="0" w:evenHBand="0" w:firstRowFirstColumn="0" w:firstRowLastColumn="0" w:lastRowFirstColumn="0" w:lastRowLastColumn="0"/>
             </w:pPr>
+            <w:r>
+              <w:t>12 May</w:t>
+            </w:r>
           </w:p>
         </w:tc>
         <w:tc>
           <w:tcPr>
-            <w:tcW w:w="1508" w:type="dxa"/>
+            <w:tcW w:w="1127" w:type="dxa"/>
             <w:vAlign w:val="center"/>
           </w:tcPr>
           <w:p>
@@ -2567,6 +2707,9 @@
               <w:jc w:val="center"/>
               <w:cnfStyle w:val="000000000000" w:firstRow="0" w:lastRow="0" w:firstColumn="0" w:lastColumn="0" w:oddVBand="0" w:evenVBand="0" w:oddHBand="0" w:evenHBand="0" w:firstRowFirstColumn="0" w:firstRowLastColumn="0" w:lastRowFirstColumn="0" w:lastRowLastColumn="0"/>
             </w:pPr>
+            <w:r>
+              <w:t>23 May</w:t>
+            </w:r>
           </w:p>
         </w:tc>
       </w:tr>
@@ -2577,13 +2720,34 @@
         <w:tc>
           <w:tcPr>
             <w:cnfStyle w:val="001000000000" w:firstRow="0" w:lastRow="0" w:firstColumn="1" w:lastColumn="0" w:oddVBand="0" w:evenVBand="0" w:oddHBand="0" w:evenHBand="0" w:firstRowFirstColumn="0" w:firstRowLastColumn="0" w:lastRowFirstColumn="0" w:lastRowLastColumn="0"/>
-            <w:tcW w:w="4390" w:type="dxa"/>
+            <w:tcW w:w="704" w:type="dxa"/>
+            <w:vAlign w:val="center"/>
           </w:tcPr>
-          <w:p/>
+          <w:p>
+            <w:pPr>
+              <w:jc w:val="center"/>
+            </w:pPr>
+            <w:r>
+              <w:t>5.</w:t>
+            </w:r>
+          </w:p>
         </w:tc>
         <w:tc>
           <w:tcPr>
-            <w:tcW w:w="1417" w:type="dxa"/>
+            <w:tcW w:w="4683" w:type="dxa"/>
+          </w:tcPr>
+          <w:p>
+            <w:pPr>
+              <w:cnfStyle w:val="000000100000" w:firstRow="0" w:lastRow="0" w:firstColumn="0" w:lastColumn="0" w:oddVBand="0" w:evenVBand="0" w:oddHBand="1" w:evenHBand="0" w:firstRowFirstColumn="0" w:firstRowLastColumn="0" w:lastRowFirstColumn="0" w:lastRowLastColumn="0"/>
+            </w:pPr>
+            <w:r>
+              <w:t>Focus on writing about deductive and inductive learning as well as learning methods.</w:t>
+            </w:r>
+          </w:p>
+        </w:tc>
+        <w:tc>
+          <w:tcPr>
+            <w:tcW w:w="1254" w:type="dxa"/>
             <w:vAlign w:val="center"/>
           </w:tcPr>
           <w:p>
@@ -2591,11 +2755,14 @@
               <w:jc w:val="center"/>
               <w:cnfStyle w:val="000000100000" w:firstRow="0" w:lastRow="0" w:firstColumn="0" w:lastColumn="0" w:oddVBand="0" w:evenVBand="0" w:oddHBand="1" w:evenHBand="0" w:firstRowFirstColumn="0" w:firstRowLastColumn="0" w:lastRowFirstColumn="0" w:lastRowLastColumn="0"/>
             </w:pPr>
+            <w:r>
+              <w:t>15</w:t>
+            </w:r>
           </w:p>
         </w:tc>
         <w:tc>
           <w:tcPr>
-            <w:tcW w:w="1701" w:type="dxa"/>
+            <w:tcW w:w="1248" w:type="dxa"/>
             <w:vAlign w:val="center"/>
           </w:tcPr>
           <w:p>
@@ -2603,11 +2770,14 @@
               <w:jc w:val="center"/>
               <w:cnfStyle w:val="000000100000" w:firstRow="0" w:lastRow="0" w:firstColumn="0" w:lastColumn="0" w:oddVBand="0" w:evenVBand="0" w:oddHBand="1" w:evenHBand="0" w:firstRowFirstColumn="0" w:firstRowLastColumn="0" w:lastRowFirstColumn="0" w:lastRowLastColumn="0"/>
             </w:pPr>
+            <w:r>
+              <w:t>6 May</w:t>
+            </w:r>
           </w:p>
         </w:tc>
         <w:tc>
           <w:tcPr>
-            <w:tcW w:w="1508" w:type="dxa"/>
+            <w:tcW w:w="1127" w:type="dxa"/>
             <w:vAlign w:val="center"/>
           </w:tcPr>
           <w:p>
@@ -2615,6 +2785,9 @@
               <w:jc w:val="center"/>
               <w:cnfStyle w:val="000000100000" w:firstRow="0" w:lastRow="0" w:firstColumn="0" w:lastColumn="0" w:oddVBand="0" w:evenVBand="0" w:oddHBand="1" w:evenHBand="0" w:firstRowFirstColumn="0" w:firstRowLastColumn="0" w:lastRowFirstColumn="0" w:lastRowLastColumn="0"/>
             </w:pPr>
+            <w:r>
+              <w:t>24 May</w:t>
+            </w:r>
           </w:p>
         </w:tc>
       </w:tr>
@@ -2622,13 +2795,37 @@
         <w:tc>
           <w:tcPr>
             <w:cnfStyle w:val="001000000000" w:firstRow="0" w:lastRow="0" w:firstColumn="1" w:lastColumn="0" w:oddVBand="0" w:evenVBand="0" w:oddHBand="0" w:evenHBand="0" w:firstRowFirstColumn="0" w:firstRowLastColumn="0" w:lastRowFirstColumn="0" w:lastRowLastColumn="0"/>
-            <w:tcW w:w="4390" w:type="dxa"/>
+            <w:tcW w:w="704" w:type="dxa"/>
+            <w:vAlign w:val="center"/>
           </w:tcPr>
-          <w:p/>
+          <w:p>
+            <w:pPr>
+              <w:jc w:val="center"/>
+            </w:pPr>
+            <w:r>
+              <w:t>6.</w:t>
+            </w:r>
+          </w:p>
         </w:tc>
         <w:tc>
           <w:tcPr>
-            <w:tcW w:w="1417" w:type="dxa"/>
+            <w:tcW w:w="4683" w:type="dxa"/>
+          </w:tcPr>
+          <w:p>
+            <w:pPr>
+              <w:cnfStyle w:val="000000000000" w:firstRow="0" w:lastRow="0" w:firstColumn="0" w:lastColumn="0" w:oddVBand="0" w:evenVBand="0" w:oddHBand="0" w:evenHBand="0" w:firstRowFirstColumn="0" w:firstRowLastColumn="0" w:lastRowFirstColumn="0" w:lastRowLastColumn="0"/>
+            </w:pPr>
+            <w:r>
+              <w:t>Focus on researching and planning how tasks 4. and 5. will be implemented in Minecraft</w:t>
+            </w:r>
+            <w:r>
+              <w:t>.</w:t>
+            </w:r>
+          </w:p>
+        </w:tc>
+        <w:tc>
+          <w:tcPr>
+            <w:tcW w:w="1254" w:type="dxa"/>
             <w:vAlign w:val="center"/>
           </w:tcPr>
           <w:p>
@@ -2636,11 +2833,14 @@
               <w:jc w:val="center"/>
               <w:cnfStyle w:val="000000000000" w:firstRow="0" w:lastRow="0" w:firstColumn="0" w:lastColumn="0" w:oddVBand="0" w:evenVBand="0" w:oddHBand="0" w:evenHBand="0" w:firstRowFirstColumn="0" w:firstRowLastColumn="0" w:lastRowFirstColumn="0" w:lastRowLastColumn="0"/>
             </w:pPr>
+            <w:r>
+              <w:t>2</w:t>
+            </w:r>
           </w:p>
         </w:tc>
         <w:tc>
           <w:tcPr>
-            <w:tcW w:w="1701" w:type="dxa"/>
+            <w:tcW w:w="1248" w:type="dxa"/>
             <w:vAlign w:val="center"/>
           </w:tcPr>
           <w:p>
@@ -2648,11 +2848,14 @@
               <w:jc w:val="center"/>
               <w:cnfStyle w:val="000000000000" w:firstRow="0" w:lastRow="0" w:firstColumn="0" w:lastColumn="0" w:oddVBand="0" w:evenVBand="0" w:oddHBand="0" w:evenHBand="0" w:firstRowFirstColumn="0" w:firstRowLastColumn="0" w:lastRowFirstColumn="0" w:lastRowLastColumn="0"/>
             </w:pPr>
+            <w:r>
+              <w:t>12 May</w:t>
+            </w:r>
           </w:p>
         </w:tc>
         <w:tc>
           <w:tcPr>
-            <w:tcW w:w="1508" w:type="dxa"/>
+            <w:tcW w:w="1127" w:type="dxa"/>
             <w:vAlign w:val="center"/>
           </w:tcPr>
           <w:p>
@@ -2660,6 +2863,9 @@
               <w:jc w:val="center"/>
               <w:cnfStyle w:val="000000000000" w:firstRow="0" w:lastRow="0" w:firstColumn="0" w:lastColumn="0" w:oddVBand="0" w:evenVBand="0" w:oddHBand="0" w:evenHBand="0" w:firstRowFirstColumn="0" w:firstRowLastColumn="0" w:lastRowFirstColumn="0" w:lastRowLastColumn="0"/>
             </w:pPr>
+            <w:r>
+              <w:t>13 May</w:t>
+            </w:r>
           </w:p>
         </w:tc>
       </w:tr>
@@ -2670,13 +2876,34 @@
         <w:tc>
           <w:tcPr>
             <w:cnfStyle w:val="001000000000" w:firstRow="0" w:lastRow="0" w:firstColumn="1" w:lastColumn="0" w:oddVBand="0" w:evenVBand="0" w:oddHBand="0" w:evenHBand="0" w:firstRowFirstColumn="0" w:firstRowLastColumn="0" w:lastRowFirstColumn="0" w:lastRowLastColumn="0"/>
-            <w:tcW w:w="4390" w:type="dxa"/>
+            <w:tcW w:w="704" w:type="dxa"/>
+            <w:vAlign w:val="center"/>
           </w:tcPr>
-          <w:p/>
+          <w:p>
+            <w:pPr>
+              <w:jc w:val="center"/>
+            </w:pPr>
+            <w:r>
+              <w:t>7.</w:t>
+            </w:r>
+          </w:p>
         </w:tc>
         <w:tc>
           <w:tcPr>
-            <w:tcW w:w="1417" w:type="dxa"/>
+            <w:tcW w:w="4683" w:type="dxa"/>
+          </w:tcPr>
+          <w:p>
+            <w:pPr>
+              <w:cnfStyle w:val="000000100000" w:firstRow="0" w:lastRow="0" w:firstColumn="0" w:lastColumn="0" w:oddVBand="0" w:evenVBand="0" w:oddHBand="1" w:evenHBand="0" w:firstRowFirstColumn="0" w:firstRowLastColumn="0" w:lastRowFirstColumn="0" w:lastRowLastColumn="0"/>
+            </w:pPr>
+            <w:r>
+              <w:t xml:space="preserve">Focus on writing up the educational model. </w:t>
+            </w:r>
+          </w:p>
+        </w:tc>
+        <w:tc>
+          <w:tcPr>
+            <w:tcW w:w="1254" w:type="dxa"/>
             <w:vAlign w:val="center"/>
           </w:tcPr>
           <w:p>
@@ -2684,11 +2911,14 @@
               <w:jc w:val="center"/>
               <w:cnfStyle w:val="000000100000" w:firstRow="0" w:lastRow="0" w:firstColumn="0" w:lastColumn="0" w:oddVBand="0" w:evenVBand="0" w:oddHBand="1" w:evenHBand="0" w:firstRowFirstColumn="0" w:firstRowLastColumn="0" w:lastRowFirstColumn="0" w:lastRowLastColumn="0"/>
             </w:pPr>
+            <w:r>
+              <w:t>46</w:t>
+            </w:r>
           </w:p>
         </w:tc>
         <w:tc>
           <w:tcPr>
-            <w:tcW w:w="1701" w:type="dxa"/>
+            <w:tcW w:w="1248" w:type="dxa"/>
             <w:vAlign w:val="center"/>
           </w:tcPr>
           <w:p>
@@ -2696,11 +2926,14 @@
               <w:jc w:val="center"/>
               <w:cnfStyle w:val="000000100000" w:firstRow="0" w:lastRow="0" w:firstColumn="0" w:lastColumn="0" w:oddVBand="0" w:evenVBand="0" w:oddHBand="1" w:evenHBand="0" w:firstRowFirstColumn="0" w:firstRowLastColumn="0" w:lastRowFirstColumn="0" w:lastRowLastColumn="0"/>
             </w:pPr>
+            <w:r>
+              <w:t>15 June</w:t>
+            </w:r>
           </w:p>
         </w:tc>
         <w:tc>
           <w:tcPr>
-            <w:tcW w:w="1508" w:type="dxa"/>
+            <w:tcW w:w="1127" w:type="dxa"/>
             <w:vAlign w:val="center"/>
           </w:tcPr>
           <w:p>
@@ -2708,6 +2941,238 @@
               <w:jc w:val="center"/>
               <w:cnfStyle w:val="000000100000" w:firstRow="0" w:lastRow="0" w:firstColumn="0" w:lastColumn="0" w:oddVBand="0" w:evenVBand="0" w:oddHBand="1" w:evenHBand="0" w:firstRowFirstColumn="0" w:firstRowLastColumn="0" w:lastRowFirstColumn="0" w:lastRowLastColumn="0"/>
             </w:pPr>
+            <w:r>
+              <w:t>31 July</w:t>
+            </w:r>
+          </w:p>
+        </w:tc>
+      </w:tr>
+      <w:tr>
+        <w:tc>
+          <w:tcPr>
+            <w:cnfStyle w:val="001000000000" w:firstRow="0" w:lastRow="0" w:firstColumn="1" w:lastColumn="0" w:oddVBand="0" w:evenVBand="0" w:oddHBand="0" w:evenHBand="0" w:firstRowFirstColumn="0" w:firstRowLastColumn="0" w:lastRowFirstColumn="0" w:lastRowLastColumn="0"/>
+            <w:tcW w:w="704" w:type="dxa"/>
+            <w:vAlign w:val="center"/>
+          </w:tcPr>
+          <w:p>
+            <w:pPr>
+              <w:jc w:val="center"/>
+            </w:pPr>
+            <w:r>
+              <w:t>8.</w:t>
+            </w:r>
+          </w:p>
+        </w:tc>
+        <w:tc>
+          <w:tcPr>
+            <w:tcW w:w="4683" w:type="dxa"/>
+          </w:tcPr>
+          <w:p>
+            <w:pPr>
+              <w:cnfStyle w:val="000000000000" w:firstRow="0" w:lastRow="0" w:firstColumn="0" w:lastColumn="0" w:oddVBand="0" w:evenVBand="0" w:oddHBand="0" w:evenHBand="0" w:firstRowFirstColumn="0" w:firstRowLastColumn="0" w:lastRowFirstColumn="0" w:lastRowLastColumn="0"/>
+            </w:pPr>
+            <w:r>
+              <w:t>Focus on implementing a prototype for the model.</w:t>
+            </w:r>
+          </w:p>
+        </w:tc>
+        <w:tc>
+          <w:tcPr>
+            <w:tcW w:w="1254" w:type="dxa"/>
+            <w:vAlign w:val="center"/>
+          </w:tcPr>
+          <w:p>
+            <w:pPr>
+              <w:jc w:val="center"/>
+              <w:cnfStyle w:val="000000000000" w:firstRow="0" w:lastRow="0" w:firstColumn="0" w:lastColumn="0" w:oddVBand="0" w:evenVBand="0" w:oddHBand="0" w:evenHBand="0" w:firstRowFirstColumn="0" w:firstRowLastColumn="0" w:lastRowFirstColumn="0" w:lastRowLastColumn="0"/>
+            </w:pPr>
+            <w:r>
+              <w:t>31</w:t>
+            </w:r>
+          </w:p>
+        </w:tc>
+        <w:tc>
+          <w:tcPr>
+            <w:tcW w:w="1248" w:type="dxa"/>
+            <w:vAlign w:val="center"/>
+          </w:tcPr>
+          <w:p>
+            <w:pPr>
+              <w:jc w:val="center"/>
+              <w:cnfStyle w:val="000000000000" w:firstRow="0" w:lastRow="0" w:firstColumn="0" w:lastColumn="0" w:oddVBand="0" w:evenVBand="0" w:oddHBand="0" w:evenHBand="0" w:firstRowFirstColumn="0" w:firstRowLastColumn="0" w:lastRowFirstColumn="0" w:lastRowLastColumn="0"/>
+            </w:pPr>
+            <w:r>
+              <w:t>1 August</w:t>
+            </w:r>
+          </w:p>
+        </w:tc>
+        <w:tc>
+          <w:tcPr>
+            <w:tcW w:w="1127" w:type="dxa"/>
+            <w:vAlign w:val="center"/>
+          </w:tcPr>
+          <w:p>
+            <w:pPr>
+              <w:jc w:val="center"/>
+              <w:cnfStyle w:val="000000000000" w:firstRow="0" w:lastRow="0" w:firstColumn="0" w:lastColumn="0" w:oddVBand="0" w:evenVBand="0" w:oddHBand="0" w:evenHBand="0" w:firstRowFirstColumn="0" w:firstRowLastColumn="0" w:lastRowFirstColumn="0" w:lastRowLastColumn="0"/>
+            </w:pPr>
+            <w:r>
+              <w:t>31 August</w:t>
+            </w:r>
+          </w:p>
+        </w:tc>
+      </w:tr>
+      <w:tr>
+        <w:trPr>
+          <w:cnfStyle w:val="000000100000" w:firstRow="0" w:lastRow="0" w:firstColumn="0" w:lastColumn="0" w:oddVBand="0" w:evenVBand="0" w:oddHBand="1" w:evenHBand="0" w:firstRowFirstColumn="0" w:firstRowLastColumn="0" w:lastRowFirstColumn="0" w:lastRowLastColumn="0"/>
+        </w:trPr>
+        <w:tc>
+          <w:tcPr>
+            <w:cnfStyle w:val="001000000000" w:firstRow="0" w:lastRow="0" w:firstColumn="1" w:lastColumn="0" w:oddVBand="0" w:evenVBand="0" w:oddHBand="0" w:evenHBand="0" w:firstRowFirstColumn="0" w:firstRowLastColumn="0" w:lastRowFirstColumn="0" w:lastRowLastColumn="0"/>
+            <w:tcW w:w="704" w:type="dxa"/>
+            <w:vAlign w:val="center"/>
+          </w:tcPr>
+          <w:p>
+            <w:pPr>
+              <w:jc w:val="center"/>
+            </w:pPr>
+            <w:r>
+              <w:t>9.</w:t>
+            </w:r>
+          </w:p>
+        </w:tc>
+        <w:tc>
+          <w:tcPr>
+            <w:tcW w:w="4683" w:type="dxa"/>
+          </w:tcPr>
+          <w:p>
+            <w:pPr>
+              <w:cnfStyle w:val="000000100000" w:firstRow="0" w:lastRow="0" w:firstColumn="0" w:lastColumn="0" w:oddVBand="0" w:evenVBand="0" w:oddHBand="1" w:evenHBand="0" w:firstRowFirstColumn="0" w:firstRowLastColumn="0" w:lastRowFirstColumn="0" w:lastRowLastColumn="0"/>
+            </w:pPr>
+            <w:r>
+              <w:t>Review the model based on new knowledge gained from implementing the prototype.</w:t>
+            </w:r>
+          </w:p>
+        </w:tc>
+        <w:tc>
+          <w:tcPr>
+            <w:tcW w:w="1254" w:type="dxa"/>
+            <w:vAlign w:val="center"/>
+          </w:tcPr>
+          <w:p>
+            <w:pPr>
+              <w:jc w:val="center"/>
+              <w:cnfStyle w:val="000000100000" w:firstRow="0" w:lastRow="0" w:firstColumn="0" w:lastColumn="0" w:oddVBand="0" w:evenVBand="0" w:oddHBand="1" w:evenHBand="0" w:firstRowFirstColumn="0" w:firstRowLastColumn="0" w:lastRowFirstColumn="0" w:lastRowLastColumn="0"/>
+            </w:pPr>
+            <w:r>
+              <w:t>9</w:t>
+            </w:r>
+          </w:p>
+        </w:tc>
+        <w:tc>
+          <w:tcPr>
+            <w:tcW w:w="1248" w:type="dxa"/>
+            <w:vAlign w:val="center"/>
+          </w:tcPr>
+          <w:p>
+            <w:pPr>
+              <w:jc w:val="center"/>
+              <w:cnfStyle w:val="000000100000" w:firstRow="0" w:lastRow="0" w:firstColumn="0" w:lastColumn="0" w:oddVBand="0" w:evenVBand="0" w:oddHBand="1" w:evenHBand="0" w:firstRowFirstColumn="0" w:firstRowLastColumn="0" w:lastRowFirstColumn="0" w:lastRowLastColumn="0"/>
+            </w:pPr>
+            <w:r>
+              <w:t>1 September</w:t>
+            </w:r>
+          </w:p>
+        </w:tc>
+        <w:tc>
+          <w:tcPr>
+            <w:tcW w:w="1127" w:type="dxa"/>
+            <w:vAlign w:val="center"/>
+          </w:tcPr>
+          <w:p>
+            <w:pPr>
+              <w:jc w:val="center"/>
+              <w:cnfStyle w:val="000000100000" w:firstRow="0" w:lastRow="0" w:firstColumn="0" w:lastColumn="0" w:oddVBand="0" w:evenVBand="0" w:oddHBand="1" w:evenHBand="0" w:firstRowFirstColumn="0" w:firstRowLastColumn="0" w:lastRowFirstColumn="0" w:lastRowLastColumn="0"/>
+            </w:pPr>
+            <w:r>
+              <w:t>9 September</w:t>
+            </w:r>
+          </w:p>
+        </w:tc>
+      </w:tr>
+      <w:tr>
+        <w:tc>
+          <w:tcPr>
+            <w:cnfStyle w:val="001000000000" w:firstRow="0" w:lastRow="0" w:firstColumn="1" w:lastColumn="0" w:oddVBand="0" w:evenVBand="0" w:oddHBand="0" w:evenHBand="0" w:firstRowFirstColumn="0" w:firstRowLastColumn="0" w:lastRowFirstColumn="0" w:lastRowLastColumn="0"/>
+            <w:tcW w:w="704" w:type="dxa"/>
+            <w:vAlign w:val="center"/>
+          </w:tcPr>
+          <w:p>
+            <w:pPr>
+              <w:jc w:val="center"/>
+            </w:pPr>
+            <w:r>
+              <w:lastRenderedPageBreak/>
+              <w:t>10.</w:t>
+            </w:r>
+          </w:p>
+        </w:tc>
+        <w:tc>
+          <w:tcPr>
+            <w:tcW w:w="4683" w:type="dxa"/>
+          </w:tcPr>
+          <w:p>
+            <w:pPr>
+              <w:cnfStyle w:val="000000000000" w:firstRow="0" w:lastRow="0" w:firstColumn="0" w:lastColumn="0" w:oddVBand="0" w:evenVBand="0" w:oddHBand="0" w:evenHBand="0" w:firstRowFirstColumn="0" w:firstRowLastColumn="0" w:lastRowFirstColumn="0" w:lastRowLastColumn="0"/>
+            </w:pPr>
+            <w:r>
+              <w:t>Perform the final writing and analysis of the model and prototype.</w:t>
+            </w:r>
+          </w:p>
+        </w:tc>
+        <w:tc>
+          <w:tcPr>
+            <w:tcW w:w="1254" w:type="dxa"/>
+            <w:vAlign w:val="center"/>
+          </w:tcPr>
+          <w:p>
+            <w:pPr>
+              <w:jc w:val="center"/>
+              <w:cnfStyle w:val="000000000000" w:firstRow="0" w:lastRow="0" w:firstColumn="0" w:lastColumn="0" w:oddVBand="0" w:evenVBand="0" w:oddHBand="0" w:evenHBand="0" w:firstRowFirstColumn="0" w:firstRowLastColumn="0" w:lastRowFirstColumn="0" w:lastRowLastColumn="0"/>
+            </w:pPr>
+            <w:r>
+              <w:t>25</w:t>
+            </w:r>
+          </w:p>
+        </w:tc>
+        <w:tc>
+          <w:tcPr>
+            <w:tcW w:w="1248" w:type="dxa"/>
+            <w:vAlign w:val="center"/>
+          </w:tcPr>
+          <w:p>
+            <w:pPr>
+              <w:jc w:val="center"/>
+              <w:cnfStyle w:val="000000000000" w:firstRow="0" w:lastRow="0" w:firstColumn="0" w:lastColumn="0" w:oddVBand="0" w:evenVBand="0" w:oddHBand="0" w:evenHBand="0" w:firstRowFirstColumn="0" w:firstRowLastColumn="0" w:lastRowFirstColumn="0" w:lastRowLastColumn="0"/>
+            </w:pPr>
+            <w:r>
+              <w:t>10 September</w:t>
+            </w:r>
+          </w:p>
+        </w:tc>
+        <w:tc>
+          <w:tcPr>
+            <w:tcW w:w="1127" w:type="dxa"/>
+            <w:vAlign w:val="center"/>
+          </w:tcPr>
+          <w:p>
+            <w:pPr>
+              <w:jc w:val="center"/>
+              <w:cnfStyle w:val="000000000000" w:firstRow="0" w:lastRow="0" w:firstColumn="0" w:lastColumn="0" w:oddVBand="0" w:evenVBand="0" w:oddHBand="0" w:evenHBand="0" w:firstRowFirstColumn="0" w:firstRowLastColumn="0" w:lastRowFirstColumn="0" w:lastRowLastColumn="0"/>
+            </w:pPr>
+            <w:r>
+              <w:t>5 October</w:t>
+            </w:r>
           </w:p>
         </w:tc>
       </w:tr>
@@ -2723,6 +3188,8 @@
           <w:docGrid w:linePitch="360"/>
         </w:sectPr>
       </w:pPr>
+      <w:bookmarkStart w:id="9" w:name="_GoBack"/>
+      <w:bookmarkEnd w:id="9"/>
     </w:p>
     <w:bookmarkStart w:id="10" w:name="_Toc417889532" w:displacedByCustomXml="next"/>
     <w:sdt>
@@ -2806,6 +3273,34 @@
                 <w:rPr>
                   <w:noProof/>
                 </w:rPr>
+                <w:t xml:space="preserve">Bransford, J. D., Brown, A. L. &amp; Cockin, R. R., 2000. </w:t>
+              </w:r>
+              <w:r>
+                <w:rPr>
+                  <w:i/>
+                  <w:iCs/>
+                  <w:noProof/>
+                </w:rPr>
+                <w:t xml:space="preserve">How people learn. </w:t>
+              </w:r>
+              <w:r>
+                <w:rPr>
+                  <w:noProof/>
+                </w:rPr>
+                <w:t>expanded ed. Washington D.C.: National academy press.</w:t>
+              </w:r>
+            </w:p>
+            <w:p>
+              <w:pPr>
+                <w:pStyle w:val="Bibliography"/>
+                <w:rPr>
+                  <w:noProof/>
+                </w:rPr>
+              </w:pPr>
+              <w:r>
+                <w:rPr>
+                  <w:noProof/>
+                </w:rPr>
                 <w:t xml:space="preserve">Epp, S. S., 2011. </w:t>
               </w:r>
               <w:r>
@@ -2834,6 +3329,62 @@
                 <w:rPr>
                   <w:noProof/>
                 </w:rPr>
+                <w:t xml:space="preserve">Hendrix , M., 2013. </w:t>
+              </w:r>
+              <w:r>
+                <w:rPr>
+                  <w:i/>
+                  <w:iCs/>
+                  <w:noProof/>
+                </w:rPr>
+                <w:t xml:space="preserve">Educational Games – Are They Worth The Effort?. </w:t>
+              </w:r>
+              <w:r>
+                <w:rPr>
+                  <w:noProof/>
+                </w:rPr>
+                <w:t>s.l., IEEE.</w:t>
+              </w:r>
+            </w:p>
+            <w:p>
+              <w:pPr>
+                <w:pStyle w:val="Bibliography"/>
+                <w:rPr>
+                  <w:noProof/>
+                </w:rPr>
+              </w:pPr>
+              <w:r>
+                <w:rPr>
+                  <w:noProof/>
+                </w:rPr>
+                <w:t xml:space="preserve">Honey, P. &amp; Mumford, A., 1992. </w:t>
+              </w:r>
+              <w:r>
+                <w:rPr>
+                  <w:i/>
+                  <w:iCs/>
+                  <w:noProof/>
+                </w:rPr>
+                <w:t xml:space="preserve">The manual of learning styles. </w:t>
+              </w:r>
+              <w:r>
+                <w:rPr>
+                  <w:noProof/>
+                </w:rPr>
+                <w:t>1st ed. s.l.:Peter Honey, Maidenhead (United Kingdom).</w:t>
+              </w:r>
+            </w:p>
+            <w:p>
+              <w:pPr>
+                <w:pStyle w:val="Bibliography"/>
+                <w:rPr>
+                  <w:noProof/>
+                </w:rPr>
+              </w:pPr>
+              <w:r>
+                <w:rPr>
+                  <w:noProof/>
+                </w:rPr>
                 <w:t xml:space="preserve">IEEE, 1991. </w:t>
               </w:r>
               <w:r>
@@ -2873,12 +3424,244 @@
               </w:r>
             </w:p>
             <w:p>
+              <w:pPr>
+                <w:pStyle w:val="Bibliography"/>
+                <w:rPr>
+                  <w:noProof/>
+                </w:rPr>
+              </w:pPr>
+              <w:r>
+                <w:rPr>
+                  <w:noProof/>
+                </w:rPr>
+                <w:t xml:space="preserve">Keefe, J. J. &amp; Jenkins, J. M., 2008. </w:t>
+              </w:r>
+              <w:r>
+                <w:rPr>
+                  <w:i/>
+                  <w:iCs/>
+                  <w:noProof/>
+                </w:rPr>
+                <w:t xml:space="preserve">Personalized instruction: the key to student achievement. </w:t>
+              </w:r>
+              <w:r>
+                <w:rPr>
+                  <w:noProof/>
+                </w:rPr>
+                <w:t>2nd ed. s.l.:R&amp;L Education.</w:t>
+              </w:r>
+            </w:p>
+            <w:p>
+              <w:pPr>
+                <w:pStyle w:val="Bibliography"/>
+                <w:rPr>
+                  <w:noProof/>
+                </w:rPr>
+              </w:pPr>
+              <w:r>
+                <w:rPr>
+                  <w:noProof/>
+                </w:rPr>
+                <w:t xml:space="preserve">minecraft101, 2015. </w:t>
+              </w:r>
+              <w:r>
+                <w:rPr>
+                  <w:i/>
+                  <w:iCs/>
+                  <w:noProof/>
+                </w:rPr>
+                <w:t xml:space="preserve">www.minecraft101.net. </w:t>
+              </w:r>
+              <w:r>
+                <w:rPr>
+                  <w:noProof/>
+                </w:rPr>
+                <w:t xml:space="preserve">[Online] </w:t>
+              </w:r>
+              <w:r>
+                <w:rPr>
+                  <w:noProof/>
+                </w:rPr>
+                <w:br/>
+                <w:t xml:space="preserve">Available at: </w:t>
+              </w:r>
+              <w:r>
+                <w:rPr>
+                  <w:noProof/>
+                  <w:u w:val="single"/>
+                </w:rPr>
+                <w:t>http://www.minecraft101.net/redstone/redstone-basics.html</w:t>
+              </w:r>
+              <w:r>
+                <w:rPr>
+                  <w:noProof/>
+                </w:rPr>
+                <w:br/>
+                <w:t>[Accessed 08 03 2015].</w:t>
+              </w:r>
+            </w:p>
+            <w:p>
+              <w:pPr>
+                <w:pStyle w:val="Bibliography"/>
+                <w:rPr>
+                  <w:noProof/>
+                </w:rPr>
+              </w:pPr>
+              <w:r>
+                <w:rPr>
+                  <w:noProof/>
+                </w:rPr>
+                <w:t xml:space="preserve">Minecraft, 2015. </w:t>
+              </w:r>
+              <w:r>
+                <w:rPr>
+                  <w:i/>
+                  <w:iCs/>
+                  <w:noProof/>
+                </w:rPr>
+                <w:t xml:space="preserve">minecraft.net. </w:t>
+              </w:r>
+              <w:r>
+                <w:rPr>
+                  <w:noProof/>
+                </w:rPr>
+                <w:t xml:space="preserve">[Online] </w:t>
+              </w:r>
+              <w:r>
+                <w:rPr>
+                  <w:noProof/>
+                </w:rPr>
+                <w:br/>
+                <w:t xml:space="preserve">Available at: </w:t>
+              </w:r>
+              <w:r>
+                <w:rPr>
+                  <w:noProof/>
+                  <w:u w:val="single"/>
+                </w:rPr>
+                <w:t>https://minecraft.net/</w:t>
+              </w:r>
+              <w:r>
+                <w:rPr>
+                  <w:noProof/>
+                </w:rPr>
+                <w:br/>
+                <w:t>[Accessed 07 03 2015].</w:t>
+              </w:r>
+            </w:p>
+            <w:p>
+              <w:pPr>
+                <w:pStyle w:val="Bibliography"/>
+                <w:rPr>
+                  <w:noProof/>
+                </w:rPr>
+              </w:pPr>
+              <w:r>
+                <w:rPr>
+                  <w:noProof/>
+                </w:rPr>
+                <w:t xml:space="preserve">Orlich, D. C. et al., 2012. </w:t>
+              </w:r>
+              <w:r>
+                <w:rPr>
+                  <w:i/>
+                  <w:iCs/>
+                  <w:noProof/>
+                </w:rPr>
+                <w:t xml:space="preserve">Teaching strategies: a guide to effective instruction. </w:t>
+              </w:r>
+              <w:r>
+                <w:rPr>
+                  <w:noProof/>
+                </w:rPr>
+                <w:t>10th ed. s.l.:Cengage Learning.</w:t>
+              </w:r>
+            </w:p>
+            <w:p>
+              <w:pPr>
+                <w:pStyle w:val="Bibliography"/>
+                <w:rPr>
+                  <w:noProof/>
+                </w:rPr>
+              </w:pPr>
+              <w:r>
+                <w:rPr>
+                  <w:noProof/>
+                </w:rPr>
+                <w:t xml:space="preserve">Prince, M. J. &amp; Felder, R. M., 2006. Inductive Teaching and Learning Methods: definitions, comparisons and research bases. </w:t>
+              </w:r>
+              <w:r>
+                <w:rPr>
+                  <w:i/>
+                  <w:iCs/>
+                  <w:noProof/>
+                </w:rPr>
+                <w:t xml:space="preserve">Journal of Engineering Education, </w:t>
+              </w:r>
+              <w:r>
+                <w:rPr>
+                  <w:noProof/>
+                </w:rPr>
+                <w:t>95(2), pp. 123-138.</w:t>
+              </w:r>
+            </w:p>
+            <w:p>
+              <w:pPr>
+                <w:pStyle w:val="Bibliography"/>
+                <w:rPr>
+                  <w:noProof/>
+                </w:rPr>
+              </w:pPr>
+              <w:r>
+                <w:rPr>
+                  <w:noProof/>
+                </w:rPr>
+                <w:t xml:space="preserve">Wu, B., 2013. </w:t>
+              </w:r>
+              <w:r>
+                <w:rPr>
+                  <w:i/>
+                  <w:iCs/>
+                  <w:noProof/>
+                </w:rPr>
+                <w:t xml:space="preserve">http://brage.bibsys.no/. </w:t>
+              </w:r>
+              <w:r>
+                <w:rPr>
+                  <w:noProof/>
+                </w:rPr>
+                <w:t xml:space="preserve">[Online] </w:t>
+              </w:r>
+              <w:r>
+                <w:rPr>
+                  <w:noProof/>
+                </w:rPr>
+                <w:br/>
+                <w:t xml:space="preserve">Available at: </w:t>
+              </w:r>
+              <w:r>
+                <w:rPr>
+                  <w:noProof/>
+                  <w:u w:val="single"/>
+                </w:rPr>
+                <w:t>http://brage.bibsys.no/xmlui/handle/11250/253164</w:t>
+              </w:r>
+              <w:r>
+                <w:rPr>
+                  <w:noProof/>
+                </w:rPr>
+                <w:br/>
+                <w:t>[Accessed 04 04 2015].</w:t>
+              </w:r>
+            </w:p>
+            <w:p>
               <w:r>
                 <w:rPr>
                   <w:b/>
                   <w:bCs/>
                   <w:noProof/>
                 </w:rPr>
+                <w:lastRenderedPageBreak/>
                 <w:fldChar w:fldCharType="end"/>
               </w:r>
             </w:p>
@@ -3025,7 +3808,7 @@
           <w:rPr>
             <w:noProof/>
           </w:rPr>
-          <w:t>2</w:t>
+          <w:t>4</w:t>
         </w:r>
         <w:r>
           <w:rPr>
@@ -3935,6 +4718,106 @@
       </w:tcPr>
     </w:tblStylePr>
   </w:style>
+  <w:style w:type="character" w:styleId="CommentReference">
+    <w:name w:val="annotation reference"/>
+    <w:basedOn w:val="DefaultParagraphFont"/>
+    <w:uiPriority w:val="99"/>
+    <w:semiHidden/>
+    <w:unhideWhenUsed/>
+    <w:rsid w:val="00FC5BB9"/>
+    <w:rPr>
+      <w:sz w:val="16"/>
+      <w:szCs w:val="16"/>
+    </w:rPr>
+  </w:style>
+  <w:style w:type="paragraph" w:styleId="CommentText">
+    <w:name w:val="annotation text"/>
+    <w:basedOn w:val="Normal"/>
+    <w:link w:val="CommentTextChar"/>
+    <w:uiPriority w:val="99"/>
+    <w:semiHidden/>
+    <w:unhideWhenUsed/>
+    <w:rsid w:val="00FC5BB9"/>
+    <w:pPr>
+      <w:spacing w:line="240" w:lineRule="auto"/>
+    </w:pPr>
+    <w:rPr>
+      <w:sz w:val="20"/>
+      <w:szCs w:val="20"/>
+    </w:rPr>
+  </w:style>
+  <w:style w:type="character" w:customStyle="1" w:styleId="CommentTextChar">
+    <w:name w:val="Comment Text Char"/>
+    <w:basedOn w:val="DefaultParagraphFont"/>
+    <w:link w:val="CommentText"/>
+    <w:uiPriority w:val="99"/>
+    <w:semiHidden/>
+    <w:rsid w:val="00FC5BB9"/>
+    <w:rPr>
+      <w:rFonts w:ascii="Times New Roman" w:hAnsi="Times New Roman"/>
+      <w:sz w:val="20"/>
+      <w:szCs w:val="20"/>
+    </w:rPr>
+  </w:style>
+  <w:style w:type="paragraph" w:styleId="CommentSubject">
+    <w:name w:val="annotation subject"/>
+    <w:basedOn w:val="CommentText"/>
+    <w:next w:val="CommentText"/>
+    <w:link w:val="CommentSubjectChar"/>
+    <w:uiPriority w:val="99"/>
+    <w:semiHidden/>
+    <w:unhideWhenUsed/>
+    <w:rsid w:val="00FC5BB9"/>
+    <w:rPr>
+      <w:b/>
+      <w:bCs/>
+    </w:rPr>
+  </w:style>
+  <w:style w:type="character" w:customStyle="1" w:styleId="CommentSubjectChar">
+    <w:name w:val="Comment Subject Char"/>
+    <w:basedOn w:val="CommentTextChar"/>
+    <w:link w:val="CommentSubject"/>
+    <w:uiPriority w:val="99"/>
+    <w:semiHidden/>
+    <w:rsid w:val="00FC5BB9"/>
+    <w:rPr>
+      <w:rFonts w:ascii="Times New Roman" w:hAnsi="Times New Roman"/>
+      <w:b/>
+      <w:bCs/>
+      <w:sz w:val="20"/>
+      <w:szCs w:val="20"/>
+    </w:rPr>
+  </w:style>
+  <w:style w:type="paragraph" w:styleId="BalloonText">
+    <w:name w:val="Balloon Text"/>
+    <w:basedOn w:val="Normal"/>
+    <w:link w:val="BalloonTextChar"/>
+    <w:uiPriority w:val="99"/>
+    <w:semiHidden/>
+    <w:unhideWhenUsed/>
+    <w:rsid w:val="00FC5BB9"/>
+    <w:pPr>
+      <w:spacing w:after="0" w:line="240" w:lineRule="auto"/>
+    </w:pPr>
+    <w:rPr>
+      <w:rFonts w:ascii="Segoe UI" w:hAnsi="Segoe UI" w:cs="Segoe UI"/>
+      <w:sz w:val="18"/>
+      <w:szCs w:val="18"/>
+    </w:rPr>
+  </w:style>
+  <w:style w:type="character" w:customStyle="1" w:styleId="BalloonTextChar">
+    <w:name w:val="Balloon Text Char"/>
+    <w:basedOn w:val="DefaultParagraphFont"/>
+    <w:link w:val="BalloonText"/>
+    <w:uiPriority w:val="99"/>
+    <w:semiHidden/>
+    <w:rsid w:val="00FC5BB9"/>
+    <w:rPr>
+      <w:rFonts w:ascii="Segoe UI" w:hAnsi="Segoe UI" w:cs="Segoe UI"/>
+      <w:sz w:val="18"/>
+      <w:szCs w:val="18"/>
+    </w:rPr>
+  </w:style>
 </w:styles>
 </file>
 
@@ -4520,7 +5403,7 @@
 </file>
 
 <file path=customXml/itemProps2.xml><?xml version="1.0" encoding="utf-8"?>
-<ds:datastoreItem xmlns:ds="http://schemas.openxmlformats.org/officeDocument/2006/customXml" ds:itemID="{20136EEB-9E60-45C6-B50E-B2A246271BF4}">
+<ds:datastoreItem xmlns:ds="http://schemas.openxmlformats.org/officeDocument/2006/customXml" ds:itemID="{50D74858-ED40-41AD-A9B4-7DD8EE66E0FF}">
   <ds:schemaRefs>
     <ds:schemaRef ds:uri="http://schemas.openxmlformats.org/officeDocument/2006/bibliography"/>
   </ds:schemaRefs>

</xml_diff>